<commit_message>
this looks good to me
</commit_message>
<xml_diff>
--- a/analysis/manuscript/finaledit/Appendices/ELEDiazSA10.docx
+++ b/analysis/manuscript/finaledit/Appendices/ELEDiazSA10.docx
@@ -1,55 +1,13 @@
 
 <file path=word/document.xml><?xml version="1.0" encoding="utf-8"?>
-<w:document xmlns:w="http://schemas.openxmlformats.org/wordprocessingml/2006/main" xmlns:m="http://schemas.openxmlformats.org/officeDocument/2006/math" xmlns:r="http://schemas.openxmlformats.org/officeDocument/2006/relationships" xmlns:o="urn:schemas-microsoft-com:office:office" xmlns:v="urn:schemas-microsoft-com:vml" xmlns:w10="urn:schemas-microsoft-com:office:word" xmlns:a="http://schemas.openxmlformats.org/drawingml/2006/main" xmlns:pic="http://schemas.openxmlformats.org/drawingml/2006/picture" xmlns:wp="http://schemas.openxmlformats.org/drawingml/2006/wordprocessingDrawing">
+<w:document xmlns:wpc="http://schemas.microsoft.com/office/word/2010/wordprocessingCanvas" xmlns:cx="http://schemas.microsoft.com/office/drawing/2014/chartex" xmlns:cx1="http://schemas.microsoft.com/office/drawing/2015/9/8/chartex" xmlns:cx2="http://schemas.microsoft.com/office/drawing/2015/10/21/chartex" xmlns:cx3="http://schemas.microsoft.com/office/drawing/2016/5/9/chartex" xmlns:cx4="http://schemas.microsoft.com/office/drawing/2016/5/10/chartex" xmlns:cx5="http://schemas.microsoft.com/office/drawing/2016/5/11/chartex" xmlns:cx6="http://schemas.microsoft.com/office/drawing/2016/5/12/chartex" xmlns:cx7="http://schemas.microsoft.com/office/drawing/2016/5/13/chartex" xmlns:cx8="http://schemas.microsoft.com/office/drawing/2016/5/14/chartex" xmlns:mc="http://schemas.openxmlformats.org/markup-compatibility/2006" xmlns:aink="http://schemas.microsoft.com/office/drawing/2016/ink" xmlns:am3d="http://schemas.microsoft.com/office/drawing/2017/model3d" xmlns:o="urn:schemas-microsoft-com:office:office" xmlns:r="http://schemas.openxmlformats.org/officeDocument/2006/relationships" xmlns:m="http://schemas.openxmlformats.org/officeDocument/2006/math" xmlns:v="urn:schemas-microsoft-com:vml" xmlns:wp14="http://schemas.microsoft.com/office/word/2010/wordprocessingDrawing" xmlns:wp="http://schemas.openxmlformats.org/drawingml/2006/wordprocessingDrawing" xmlns:w10="urn:schemas-microsoft-com:office:word" xmlns:w="http://schemas.openxmlformats.org/wordprocessingml/2006/main" xmlns:w14="http://schemas.microsoft.com/office/word/2010/wordml" xmlns:w15="http://schemas.microsoft.com/office/word/2012/wordml" xmlns:w16cex="http://schemas.microsoft.com/office/word/2018/wordml/cex" xmlns:w16cid="http://schemas.microsoft.com/office/word/2016/wordml/cid" xmlns:w16="http://schemas.microsoft.com/office/word/2018/wordml" xmlns:w16se="http://schemas.microsoft.com/office/word/2015/wordml/symex" xmlns:wpg="http://schemas.microsoft.com/office/word/2010/wordprocessingGroup" xmlns:wpi="http://schemas.microsoft.com/office/word/2010/wordprocessingInk" xmlns:wne="http://schemas.microsoft.com/office/word/2006/wordml" xmlns:wps="http://schemas.microsoft.com/office/word/2010/wordprocessingShape" mc:Ignorable="w14 w15 w16se w16cid w16 w16cex wp14">
   <w:body>
     <w:p>
       <w:pPr>
         <w:pStyle w:val="Title"/>
       </w:pPr>
       <w:r>
-        <w:t xml:space="preserve">Appendix</w:t>
-      </w:r>
-      <w:r>
-        <w:t xml:space="preserve"> </w:t>
-      </w:r>
-      <w:r>
-        <w:t xml:space="preserve">A10:</w:t>
-      </w:r>
-      <w:r>
-        <w:t xml:space="preserve"> </w:t>
-      </w:r>
-      <w:r>
-        <w:t xml:space="preserve">Complete</w:t>
-      </w:r>
-      <w:r>
-        <w:t xml:space="preserve"> </w:t>
-      </w:r>
-      <w:r>
-        <w:t xml:space="preserve">results</w:t>
-      </w:r>
-      <w:r>
-        <w:t xml:space="preserve"> </w:t>
-      </w:r>
-      <w:r>
-        <w:t xml:space="preserve">for</w:t>
-      </w:r>
-      <w:r>
-        <w:t xml:space="preserve"> </w:t>
-      </w:r>
-      <w:r>
-        <w:t xml:space="preserve">very</w:t>
-      </w:r>
-      <w:r>
-        <w:t xml:space="preserve"> </w:t>
-      </w:r>
-      <w:r>
-        <w:t xml:space="preserve">small</w:t>
-      </w:r>
-      <w:r>
-        <w:t xml:space="preserve"> </w:t>
-      </w:r>
-      <w:r>
-        <w:t xml:space="preserve">communities</w:t>
+        <w:t>Appendix A10: Complete results for very small communities</w:t>
       </w:r>
     </w:p>
     <w:p>
@@ -57,7 +15,7 @@
         <w:pStyle w:val="Date"/>
       </w:pPr>
       <w:r>
-        <w:t xml:space="preserve">2021-04-17</w:t>
+        <w:t>2021-05-09</w:t>
       </w:r>
     </w:p>
     <w:p>
@@ -65,7 +23,7 @@
         <w:pStyle w:val="FirstParagraph"/>
       </w:pPr>
       <w:r>
-        <w:t xml:space="preserve">We compare the results for very small communities (fewer than 2000 possible SADs in the feasible set) to larger communities within each dataset.</w:t>
+        <w:t>We compare the results for very small communities (fewer than 2000 possible SADs in the feasible set) to larger communities within each dataset.</w:t>
       </w:r>
     </w:p>
     <w:p>
@@ -73,43 +31,10 @@
         <w:pStyle w:val="BodyText"/>
       </w:pPr>
       <w:r>
-        <w:t xml:space="preserve">Only three of our datasets - Mammal Communities, Misc. Abundance, and FIA - have appreciable numbers of very small communities. We use 2000 possible SADs as a cutoff because it splits these datasets into reasonably large subsets of both</w:t>
+        <w:t>Only three of our datasets - Mammal Communities, Misc. Abundance, and FIA - have appreciable numbers of very sm</w:t>
       </w:r>
       <w:r>
-        <w:t xml:space="preserve"> </w:t>
-      </w:r>
-      <w:r>
-        <w:t xml:space="preserve">“</w:t>
-      </w:r>
-      <w:r>
-        <w:t xml:space="preserve">large</w:t>
-      </w:r>
-      <w:r>
-        <w:t xml:space="preserve">”</w:t>
-      </w:r>
-      <w:r>
-        <w:t xml:space="preserve"> </w:t>
-      </w:r>
-      <w:r>
-        <w:t xml:space="preserve">and</w:t>
-      </w:r>
-      <w:r>
-        <w:t xml:space="preserve"> </w:t>
-      </w:r>
-      <w:r>
-        <w:t xml:space="preserve">“</w:t>
-      </w:r>
-      <w:r>
-        <w:t xml:space="preserve">small</w:t>
-      </w:r>
-      <w:r>
-        <w:t xml:space="preserve">”</w:t>
-      </w:r>
-      <w:r>
-        <w:t xml:space="preserve"> </w:t>
-      </w:r>
-      <w:r>
-        <w:t xml:space="preserve">communities.</w:t>
+        <w:t>all communities. We use 2000 possible SADs as a cutoff because it splits these datasets into reasonably large subsets of both “large” and “small” communities.</w:t>
       </w:r>
     </w:p>
     <w:p>
@@ -117,90 +42,45 @@
         <w:pStyle w:val="BodyText"/>
       </w:pPr>
       <w:r>
-        <w:t xml:space="preserve">Proportions of communities in these datasets with fewer than 2000 possible SADs:</w:t>
-      </w:r>
-    </w:p>
-    <w:p>
-      <w:pPr>
-        <w:pStyle w:val="SourceCode"/>
-      </w:pPr>
-      <w:r>
-        <w:rPr>
-          <w:rStyle w:val="VerbatimChar"/>
-        </w:rPr>
-        <w:t xml:space="preserve">## `summarise()` has grouped output by 'Dataset'. You can override using the `.groups` argument.</w:t>
-      </w:r>
-      <w:r>
-        <w:br/>
-      </w:r>
-      <w:r>
-        <w:rPr>
-          <w:rStyle w:val="VerbatimChar"/>
-        </w:rPr>
-        <w:t xml:space="preserve">## `summarise()` has grouped output by 'Dataset'. You can override using the `.groups` argument.</w:t>
-      </w:r>
-      <w:r>
-        <w:br/>
-      </w:r>
-      <w:r>
-        <w:rPr>
-          <w:rStyle w:val="VerbatimChar"/>
-        </w:rPr>
-        <w:t xml:space="preserve">## `summarise()` has grouped output by 'Dataset'. You can override using the `.groups` argument.</w:t>
-      </w:r>
-    </w:p>
-    <w:p>
-      <w:pPr>
-        <w:pStyle w:val="SourceCode"/>
-      </w:pPr>
-      <w:r>
-        <w:rPr>
-          <w:rStyle w:val="VerbatimChar"/>
-        </w:rPr>
-        <w:t xml:space="preserve">## Joining, by = c("Dataset", "Number of elements")</w:t>
-      </w:r>
-      <w:r>
-        <w:br/>
-      </w:r>
-      <w:r>
-        <w:rPr>
-          <w:rStyle w:val="VerbatimChar"/>
-        </w:rPr>
-        <w:t xml:space="preserve">## Joining, by = c("Dataset", "Number of elements")</w:t>
+        <w:t>Proportions of communities in these datasets with fewer than 2000 possible SADs:</w:t>
       </w:r>
     </w:p>
     <w:tbl>
       <w:tblPr>
         <w:tblStyle w:val="Table"/>
-        <w:tblW w:type="pct" w:w="0.0"/>
-        <w:tblLook w:firstRow="1"/>
+        <w:tblW w:w="0" w:type="pct"/>
+        <w:tblLook w:val="07E0" w:firstRow="1" w:lastRow="1" w:firstColumn="1" w:lastColumn="1" w:noHBand="1" w:noVBand="1"/>
       </w:tblPr>
-      <w:tblGrid/>
+      <w:tblGrid>
+        <w:gridCol w:w="2137"/>
+        <w:gridCol w:w="3378"/>
+      </w:tblGrid>
       <w:tr>
-        <w:trPr>
-          <w:cnfStyle w:firstRow="1"/>
-        </w:trPr>
-        <w:tc>
-          <w:tcPr>
+        <w:tc>
+          <w:tcPr>
+            <w:tcW w:w="0" w:type="auto"/>
             <w:tcBorders>
-              <w:bottom w:val="single"/>
+              <w:bottom w:val="single" w:sz="0" w:space="0" w:color="auto"/>
             </w:tcBorders>
             <w:vAlign w:val="bottom"/>
           </w:tcPr>
           <w:p>
             <w:pPr>
               <w:pStyle w:val="Compact"/>
-              <w:jc w:val="left"/>
-            </w:pPr>
-            <w:r>
-              <w:t xml:space="preserve">Dataset</w:t>
-            </w:r>
-          </w:p>
-        </w:tc>
-        <w:tc>
-          <w:tcPr>
+            </w:pPr>
+            <w:r>
+              <w:t>D</w:t>
+            </w:r>
+            <w:r>
+              <w:t>ataset</w:t>
+            </w:r>
+          </w:p>
+        </w:tc>
+        <w:tc>
+          <w:tcPr>
+            <w:tcW w:w="0" w:type="auto"/>
             <w:tcBorders>
-              <w:bottom w:val="single"/>
+              <w:bottom w:val="single" w:sz="0" w:space="0" w:color="auto"/>
             </w:tcBorders>
             <w:vAlign w:val="bottom"/>
           </w:tcPr>
@@ -210,79 +90,94 @@
               <w:jc w:val="right"/>
             </w:pPr>
             <w:r>
-              <w:t xml:space="preserve">Proportion with &lt; 2000 possible SADs</w:t>
+              <w:t>Proportion with &lt; 2000 possible SADs</w:t>
             </w:r>
           </w:p>
         </w:tc>
       </w:tr>
       <w:tr>
         <w:tc>
-          <w:p>
-            <w:pPr>
-              <w:pStyle w:val="Compact"/>
-              <w:jc w:val="left"/>
-            </w:pPr>
-            <w:r>
-              <w:t xml:space="preserve">FIA</w:t>
-            </w:r>
-          </w:p>
-        </w:tc>
-        <w:tc>
+          <w:tcPr>
+            <w:tcW w:w="0" w:type="auto"/>
+          </w:tcPr>
+          <w:p>
+            <w:pPr>
+              <w:pStyle w:val="Compact"/>
+            </w:pPr>
+            <w:r>
+              <w:t>FIA</w:t>
+            </w:r>
+          </w:p>
+        </w:tc>
+        <w:tc>
+          <w:tcPr>
+            <w:tcW w:w="0" w:type="auto"/>
+          </w:tcPr>
           <w:p>
             <w:pPr>
               <w:pStyle w:val="Compact"/>
               <w:jc w:val="right"/>
             </w:pPr>
             <w:r>
-              <w:t xml:space="preserve">0.6804901</w:t>
+              <w:t>0.6804901</w:t>
             </w:r>
           </w:p>
         </w:tc>
       </w:tr>
       <w:tr>
         <w:tc>
-          <w:p>
-            <w:pPr>
-              <w:pStyle w:val="Compact"/>
-              <w:jc w:val="left"/>
-            </w:pPr>
-            <w:r>
-              <w:t xml:space="preserve">Mammal Communities</w:t>
-            </w:r>
-          </w:p>
-        </w:tc>
-        <w:tc>
+          <w:tcPr>
+            <w:tcW w:w="0" w:type="auto"/>
+          </w:tcPr>
+          <w:p>
+            <w:pPr>
+              <w:pStyle w:val="Compact"/>
+            </w:pPr>
+            <w:r>
+              <w:t>Mammal Communities</w:t>
+            </w:r>
+          </w:p>
+        </w:tc>
+        <w:tc>
+          <w:tcPr>
+            <w:tcW w:w="0" w:type="auto"/>
+          </w:tcPr>
           <w:p>
             <w:pPr>
               <w:pStyle w:val="Compact"/>
               <w:jc w:val="right"/>
             </w:pPr>
             <w:r>
-              <w:t xml:space="preserve">0.3496377</w:t>
+              <w:t>0.3496377</w:t>
             </w:r>
           </w:p>
         </w:tc>
       </w:tr>
       <w:tr>
         <w:tc>
-          <w:p>
-            <w:pPr>
-              <w:pStyle w:val="Compact"/>
-              <w:jc w:val="left"/>
-            </w:pPr>
-            <w:r>
-              <w:t xml:space="preserve">Misc. Abundance</w:t>
-            </w:r>
-          </w:p>
-        </w:tc>
-        <w:tc>
+          <w:tcPr>
+            <w:tcW w:w="0" w:type="auto"/>
+          </w:tcPr>
+          <w:p>
+            <w:pPr>
+              <w:pStyle w:val="Compact"/>
+            </w:pPr>
+            <w:r>
+              <w:t>Misc. Abundance</w:t>
+            </w:r>
+          </w:p>
+        </w:tc>
+        <w:tc>
+          <w:tcPr>
+            <w:tcW w:w="0" w:type="auto"/>
+          </w:tcPr>
           <w:p>
             <w:pPr>
               <w:pStyle w:val="Compact"/>
               <w:jc w:val="right"/>
             </w:pPr>
             <w:r>
-              <w:t xml:space="preserve">0.0769231</w:t>
+              <w:t>0.0769231</w:t>
             </w:r>
           </w:p>
         </w:tc>
@@ -292,18 +187,18 @@
       <w:pPr>
         <w:pStyle w:val="Heading2"/>
       </w:pPr>
-      <w:bookmarkStart w:id="20" w:name="X95f023506485262df084ae4d8ee5b3a25fef93c"/>
+      <w:bookmarkStart w:id="0" w:name="X95f023506485262df084ae4d8ee5b3a25fef93c"/>
       <w:r>
-        <w:t xml:space="preserve">Proportions of communities with extreme percentile scores</w:t>
+        <w:t>Proportions of communities with extreme percentile scores</w:t>
       </w:r>
-      <w:bookmarkEnd w:id="20"/>
+      <w:bookmarkEnd w:id="0"/>
     </w:p>
     <w:p>
       <w:pPr>
         <w:pStyle w:val="FirstParagraph"/>
       </w:pPr>
       <w:r>
-        <w:t xml:space="preserve">The proportions of communities with &gt;/&lt; 2000 possible SADs with extreme percentile scores for each dataset.</w:t>
+        <w:t>The proportions of communities with &gt;/&lt; 2000 possible SADs with extreme percentile scores for each dataset.</w:t>
       </w:r>
     </w:p>
     <w:p>
@@ -311,7 +206,10 @@
         <w:pStyle w:val="BodyText"/>
       </w:pPr>
       <w:r>
-        <w:t xml:space="preserve">For dissimilarity, approximately 5% of communities would have extreme scores by chance. For all other metrics, this would be approximately 2.5%.</w:t>
+        <w:t>For dissimilarity, approximately 5% of communities would have extreme scores by chance. Fo</w:t>
+      </w:r>
+      <w:r>
+        <w:t>r all other metrics, this would be approximately 2.5%.</w:t>
       </w:r>
     </w:p>
     <w:p>
@@ -319,656 +217,702 @@
         <w:pStyle w:val="BodyText"/>
       </w:pPr>
       <w:r>
-        <w:t xml:space="preserve">In the direction of effects usually seen:</w:t>
-      </w:r>
-    </w:p>
-    <w:p>
-      <w:pPr>
-        <w:pStyle w:val="SourceCode"/>
-      </w:pPr>
-      <w:r>
-        <w:rPr>
-          <w:rStyle w:val="VerbatimChar"/>
-        </w:rPr>
-        <w:t xml:space="preserve">## Note: Using an external vector in selections is ambiguous.</w:t>
-      </w:r>
-      <w:r>
-        <w:br/>
-      </w:r>
-      <w:r>
-        <w:rPr>
-          <w:rStyle w:val="VerbatimChar"/>
-        </w:rPr>
-        <w:t xml:space="preserve">## ℹ Use `all_of(cols1)` instead of `cols1` to silence this message.</w:t>
-      </w:r>
-      <w:r>
-        <w:br/>
-      </w:r>
-      <w:r>
-        <w:rPr>
-          <w:rStyle w:val="VerbatimChar"/>
-        </w:rPr>
-        <w:t xml:space="preserve">## ℹ See &lt;https://tidyselect.r-lib.org/reference/faq-external-vector.html&gt;.</w:t>
-      </w:r>
-      <w:r>
-        <w:br/>
-      </w:r>
-      <w:r>
-        <w:rPr>
-          <w:rStyle w:val="VerbatimChar"/>
-        </w:rPr>
-        <w:t xml:space="preserve">## This message is displayed once per session.</w:t>
+        <w:t>In the direction of effects usually seen:</w:t>
       </w:r>
     </w:p>
     <w:tbl>
       <w:tblPr>
         <w:tblStyle w:val="Table"/>
-        <w:tblW w:type="pct" w:w="4999.999999999999"/>
-        <w:tblLook w:firstRow="1"/>
+        <w:tblW w:w="4999" w:type="pct"/>
+        <w:tblLook w:val="07E0" w:firstRow="1" w:lastRow="1" w:firstColumn="1" w:lastColumn="1" w:noHBand="1" w:noVBand="1"/>
       </w:tblPr>
       <w:tblGrid>
-        <w:gridCol w:w="1098"/>
-        <w:gridCol w:w="1098"/>
-        <w:gridCol w:w="1098"/>
-        <w:gridCol w:w="1849"/>
-        <w:gridCol w:w="924"/>
-        <w:gridCol w:w="924"/>
-        <w:gridCol w:w="924"/>
+        <w:gridCol w:w="1608"/>
+        <w:gridCol w:w="1327"/>
+        <w:gridCol w:w="1365"/>
+        <w:gridCol w:w="1713"/>
+        <w:gridCol w:w="1029"/>
+        <w:gridCol w:w="1150"/>
+        <w:gridCol w:w="1166"/>
       </w:tblGrid>
       <w:tr>
-        <w:trPr>
-          <w:cnfStyle w:firstRow="1"/>
-        </w:trPr>
-        <w:tc>
-          <w:tcPr>
+        <w:tc>
+          <w:tcPr>
+            <w:tcW w:w="0" w:type="auto"/>
             <w:tcBorders>
-              <w:bottom w:val="single"/>
+              <w:bottom w:val="single" w:sz="0" w:space="0" w:color="auto"/>
             </w:tcBorders>
             <w:vAlign w:val="bottom"/>
           </w:tcPr>
           <w:p>
             <w:pPr>
               <w:pStyle w:val="Compact"/>
-              <w:jc w:val="left"/>
-            </w:pPr>
-            <w:r>
-              <w:t xml:space="preserve">Dataset</w:t>
-            </w:r>
-          </w:p>
-        </w:tc>
-        <w:tc>
-          <w:tcPr>
+            </w:pPr>
+            <w:r>
+              <w:t>D</w:t>
+            </w:r>
+            <w:r>
+              <w:t>ataset</w:t>
+            </w:r>
+          </w:p>
+        </w:tc>
+        <w:tc>
+          <w:tcPr>
+            <w:tcW w:w="0" w:type="auto"/>
             <w:tcBorders>
-              <w:bottom w:val="single"/>
+              <w:bottom w:val="single" w:sz="0" w:space="0" w:color="auto"/>
             </w:tcBorders>
             <w:vAlign w:val="bottom"/>
           </w:tcPr>
           <w:p>
             <w:pPr>
               <w:pStyle w:val="Compact"/>
-              <w:jc w:val="left"/>
-            </w:pPr>
-            <w:r>
-              <w:t xml:space="preserve">Number of elements</w:t>
-            </w:r>
-          </w:p>
-        </w:tc>
-        <w:tc>
-          <w:tcPr>
+            </w:pPr>
+            <w:r>
+              <w:t>Number of elements</w:t>
+            </w:r>
+          </w:p>
+        </w:tc>
+        <w:tc>
+          <w:tcPr>
+            <w:tcW w:w="0" w:type="auto"/>
             <w:tcBorders>
-              <w:bottom w:val="single"/>
+              <w:bottom w:val="single" w:sz="0" w:space="0" w:color="auto"/>
             </w:tcBorders>
             <w:vAlign w:val="bottom"/>
           </w:tcPr>
           <w:p>
             <w:pPr>
               <w:pStyle w:val="Compact"/>
-              <w:jc w:val="left"/>
-            </w:pPr>
-            <w:r>
-              <w:t xml:space="preserve">High dissimilarity</w:t>
-            </w:r>
-          </w:p>
-        </w:tc>
-        <w:tc>
-          <w:tcPr>
+            </w:pPr>
+            <w:r>
+              <w:t>High dissimilarity</w:t>
+            </w:r>
+          </w:p>
+        </w:tc>
+        <w:tc>
+          <w:tcPr>
+            <w:tcW w:w="0" w:type="auto"/>
             <w:tcBorders>
-              <w:bottom w:val="single"/>
+              <w:bottom w:val="single" w:sz="0" w:space="0" w:color="auto"/>
             </w:tcBorders>
             <w:vAlign w:val="bottom"/>
           </w:tcPr>
           <w:p>
             <w:pPr>
               <w:pStyle w:val="Compact"/>
-              <w:jc w:val="left"/>
-            </w:pPr>
-            <w:r>
-              <w:t xml:space="preserve">High proportion of rare species</w:t>
-            </w:r>
-          </w:p>
-        </w:tc>
-        <w:tc>
-          <w:tcPr>
+            </w:pPr>
+            <w:r>
+              <w:t>High proportion of rare species</w:t>
+            </w:r>
+          </w:p>
+        </w:tc>
+        <w:tc>
+          <w:tcPr>
+            <w:tcW w:w="0" w:type="auto"/>
             <w:tcBorders>
-              <w:bottom w:val="single"/>
+              <w:bottom w:val="single" w:sz="0" w:space="0" w:color="auto"/>
             </w:tcBorders>
             <w:vAlign w:val="bottom"/>
           </w:tcPr>
           <w:p>
             <w:pPr>
               <w:pStyle w:val="Compact"/>
-              <w:jc w:val="left"/>
-            </w:pPr>
-            <w:r>
-              <w:t xml:space="preserve">High skew</w:t>
-            </w:r>
-          </w:p>
-        </w:tc>
-        <w:tc>
-          <w:tcPr>
+            </w:pPr>
+            <w:r>
+              <w:t>High skew</w:t>
+            </w:r>
+          </w:p>
+        </w:tc>
+        <w:tc>
+          <w:tcPr>
+            <w:tcW w:w="0" w:type="auto"/>
             <w:tcBorders>
-              <w:bottom w:val="single"/>
+              <w:bottom w:val="single" w:sz="0" w:space="0" w:color="auto"/>
             </w:tcBorders>
             <w:vAlign w:val="bottom"/>
           </w:tcPr>
           <w:p>
             <w:pPr>
               <w:pStyle w:val="Compact"/>
-              <w:jc w:val="left"/>
-            </w:pPr>
-            <w:r>
-              <w:t xml:space="preserve">Low Simpson</w:t>
-            </w:r>
-          </w:p>
-        </w:tc>
-        <w:tc>
-          <w:tcPr>
+            </w:pPr>
+            <w:r>
+              <w:t>Low Simpson</w:t>
+            </w:r>
+          </w:p>
+        </w:tc>
+        <w:tc>
+          <w:tcPr>
+            <w:tcW w:w="0" w:type="auto"/>
             <w:tcBorders>
-              <w:bottom w:val="single"/>
+              <w:bottom w:val="single" w:sz="0" w:space="0" w:color="auto"/>
             </w:tcBorders>
             <w:vAlign w:val="bottom"/>
           </w:tcPr>
           <w:p>
             <w:pPr>
               <w:pStyle w:val="Compact"/>
-              <w:jc w:val="left"/>
-            </w:pPr>
-            <w:r>
-              <w:t xml:space="preserve">Low Shannon</w:t>
+            </w:pPr>
+            <w:r>
+              <w:t>Low Shannon</w:t>
             </w:r>
           </w:p>
         </w:tc>
       </w:tr>
       <w:tr>
         <w:tc>
-          <w:p>
-            <w:pPr>
-              <w:pStyle w:val="Compact"/>
-              <w:jc w:val="left"/>
-            </w:pPr>
-            <w:r>
-              <w:t xml:space="preserve">FIA</w:t>
-            </w:r>
-          </w:p>
-        </w:tc>
-        <w:tc>
-          <w:p>
-            <w:pPr>
-              <w:pStyle w:val="Compact"/>
-              <w:jc w:val="left"/>
-            </w:pPr>
-            <w:r>
-              <w:t xml:space="preserve">Less than 2000</w:t>
-            </w:r>
-          </w:p>
-        </w:tc>
-        <w:tc>
-          <w:p>
-            <w:pPr>
-              <w:pStyle w:val="Compact"/>
-              <w:jc w:val="left"/>
-            </w:pPr>
-            <w:r>
-              <w:t xml:space="preserve">5.3%; n = 12553</w:t>
-            </w:r>
-          </w:p>
-        </w:tc>
-        <w:tc>
-          <w:p>
-            <w:pPr>
-              <w:pStyle w:val="Compact"/>
-              <w:jc w:val="left"/>
-            </w:pPr>
-            <w:r>
-              <w:t xml:space="preserve">1.2%; n = 11516</w:t>
-            </w:r>
-          </w:p>
-        </w:tc>
-        <w:tc>
-          <w:p>
-            <w:pPr>
-              <w:pStyle w:val="Compact"/>
-              <w:jc w:val="left"/>
-            </w:pPr>
-            <w:r>
-              <w:t xml:space="preserve">1.2%; n = 11516</w:t>
-            </w:r>
-          </w:p>
-        </w:tc>
-        <w:tc>
-          <w:p>
-            <w:pPr>
-              <w:pStyle w:val="Compact"/>
-              <w:jc w:val="left"/>
-            </w:pPr>
-            <w:r>
-              <w:t xml:space="preserve">3.9%; n = 11516</w:t>
-            </w:r>
-          </w:p>
-        </w:tc>
-        <w:tc>
-          <w:p>
-            <w:pPr>
-              <w:pStyle w:val="Compact"/>
-              <w:jc w:val="left"/>
-            </w:pPr>
-            <w:r>
-              <w:t xml:space="preserve">3.6%; n = 11516</w:t>
+          <w:tcPr>
+            <w:tcW w:w="0" w:type="auto"/>
+          </w:tcPr>
+          <w:p>
+            <w:pPr>
+              <w:pStyle w:val="Compact"/>
+            </w:pPr>
+            <w:r>
+              <w:t>FIA</w:t>
+            </w:r>
+          </w:p>
+        </w:tc>
+        <w:tc>
+          <w:tcPr>
+            <w:tcW w:w="0" w:type="auto"/>
+          </w:tcPr>
+          <w:p>
+            <w:pPr>
+              <w:pStyle w:val="Compact"/>
+            </w:pPr>
+            <w:r>
+              <w:t>Less than 2000</w:t>
+            </w:r>
+          </w:p>
+        </w:tc>
+        <w:tc>
+          <w:tcPr>
+            <w:tcW w:w="0" w:type="auto"/>
+          </w:tcPr>
+          <w:p>
+            <w:pPr>
+              <w:pStyle w:val="Compact"/>
+            </w:pPr>
+            <w:r>
+              <w:t>5.3%; n = 12553</w:t>
+            </w:r>
+          </w:p>
+        </w:tc>
+        <w:tc>
+          <w:tcPr>
+            <w:tcW w:w="0" w:type="auto"/>
+          </w:tcPr>
+          <w:p>
+            <w:pPr>
+              <w:pStyle w:val="Compact"/>
+            </w:pPr>
+            <w:r>
+              <w:t>1.2%; n = 11516</w:t>
+            </w:r>
+          </w:p>
+        </w:tc>
+        <w:tc>
+          <w:tcPr>
+            <w:tcW w:w="0" w:type="auto"/>
+          </w:tcPr>
+          <w:p>
+            <w:pPr>
+              <w:pStyle w:val="Compact"/>
+            </w:pPr>
+            <w:r>
+              <w:t>1.2%; n = 11516</w:t>
+            </w:r>
+          </w:p>
+        </w:tc>
+        <w:tc>
+          <w:tcPr>
+            <w:tcW w:w="0" w:type="auto"/>
+          </w:tcPr>
+          <w:p>
+            <w:pPr>
+              <w:pStyle w:val="Compact"/>
+            </w:pPr>
+            <w:r>
+              <w:t>3.9%; n = 11516</w:t>
+            </w:r>
+          </w:p>
+        </w:tc>
+        <w:tc>
+          <w:tcPr>
+            <w:tcW w:w="0" w:type="auto"/>
+          </w:tcPr>
+          <w:p>
+            <w:pPr>
+              <w:pStyle w:val="Compact"/>
+            </w:pPr>
+            <w:r>
+              <w:t>3.6%; n = 11516</w:t>
             </w:r>
           </w:p>
         </w:tc>
       </w:tr>
       <w:tr>
         <w:tc>
-          <w:p>
-            <w:pPr>
-              <w:pStyle w:val="Compact"/>
-              <w:jc w:val="left"/>
-            </w:pPr>
-            <w:r>
-              <w:t xml:space="preserve">FIA</w:t>
-            </w:r>
-          </w:p>
-        </w:tc>
-        <w:tc>
-          <w:p>
-            <w:pPr>
-              <w:pStyle w:val="Compact"/>
-              <w:jc w:val="left"/>
-            </w:pPr>
-            <w:r>
-              <w:t xml:space="preserve">More than 2000</w:t>
-            </w:r>
-          </w:p>
-        </w:tc>
-        <w:tc>
-          <w:p>
-            <w:pPr>
-              <w:pStyle w:val="Compact"/>
-              <w:jc w:val="left"/>
-            </w:pPr>
-            <w:r>
-              <w:t xml:space="preserve">11%; n = 5894</w:t>
-            </w:r>
-          </w:p>
-        </w:tc>
-        <w:tc>
-          <w:p>
-            <w:pPr>
-              <w:pStyle w:val="Compact"/>
-              <w:jc w:val="left"/>
-            </w:pPr>
-            <w:r>
-              <w:t xml:space="preserve">1.7%; n = 5894</w:t>
-            </w:r>
-          </w:p>
-        </w:tc>
-        <w:tc>
-          <w:p>
-            <w:pPr>
-              <w:pStyle w:val="Compact"/>
-              <w:jc w:val="left"/>
-            </w:pPr>
-            <w:r>
-              <w:t xml:space="preserve">6%; n = 5894</w:t>
-            </w:r>
-          </w:p>
-        </w:tc>
-        <w:tc>
-          <w:p>
-            <w:pPr>
-              <w:pStyle w:val="Compact"/>
-              <w:jc w:val="left"/>
-            </w:pPr>
-            <w:r>
-              <w:t xml:space="preserve">9.5%; n = 5894</w:t>
-            </w:r>
-          </w:p>
-        </w:tc>
-        <w:tc>
-          <w:p>
-            <w:pPr>
-              <w:pStyle w:val="Compact"/>
-              <w:jc w:val="left"/>
-            </w:pPr>
-            <w:r>
-              <w:t xml:space="preserve">9%; n = 5894</w:t>
+          <w:tcPr>
+            <w:tcW w:w="0" w:type="auto"/>
+          </w:tcPr>
+          <w:p>
+            <w:pPr>
+              <w:pStyle w:val="Compact"/>
+            </w:pPr>
+            <w:r>
+              <w:t>FIA</w:t>
+            </w:r>
+          </w:p>
+        </w:tc>
+        <w:tc>
+          <w:tcPr>
+            <w:tcW w:w="0" w:type="auto"/>
+          </w:tcPr>
+          <w:p>
+            <w:pPr>
+              <w:pStyle w:val="Compact"/>
+            </w:pPr>
+            <w:r>
+              <w:t>More than 2000</w:t>
+            </w:r>
+          </w:p>
+        </w:tc>
+        <w:tc>
+          <w:tcPr>
+            <w:tcW w:w="0" w:type="auto"/>
+          </w:tcPr>
+          <w:p>
+            <w:pPr>
+              <w:pStyle w:val="Compact"/>
+            </w:pPr>
+            <w:r>
+              <w:t>11%; n = 5894</w:t>
+            </w:r>
+          </w:p>
+        </w:tc>
+        <w:tc>
+          <w:tcPr>
+            <w:tcW w:w="0" w:type="auto"/>
+          </w:tcPr>
+          <w:p>
+            <w:pPr>
+              <w:pStyle w:val="Compact"/>
+            </w:pPr>
+            <w:r>
+              <w:t>1.7%; n = 5894</w:t>
+            </w:r>
+          </w:p>
+        </w:tc>
+        <w:tc>
+          <w:tcPr>
+            <w:tcW w:w="0" w:type="auto"/>
+          </w:tcPr>
+          <w:p>
+            <w:pPr>
+              <w:pStyle w:val="Compact"/>
+            </w:pPr>
+            <w:r>
+              <w:t>6%; n = 5894</w:t>
+            </w:r>
+          </w:p>
+        </w:tc>
+        <w:tc>
+          <w:tcPr>
+            <w:tcW w:w="0" w:type="auto"/>
+          </w:tcPr>
+          <w:p>
+            <w:pPr>
+              <w:pStyle w:val="Compact"/>
+            </w:pPr>
+            <w:r>
+              <w:t>9.5%; n = 5894</w:t>
+            </w:r>
+          </w:p>
+        </w:tc>
+        <w:tc>
+          <w:tcPr>
+            <w:tcW w:w="0" w:type="auto"/>
+          </w:tcPr>
+          <w:p>
+            <w:pPr>
+              <w:pStyle w:val="Compact"/>
+            </w:pPr>
+            <w:r>
+              <w:t>9%; n = 5894</w:t>
             </w:r>
           </w:p>
         </w:tc>
       </w:tr>
       <w:tr>
         <w:tc>
-          <w:p>
-            <w:pPr>
-              <w:pStyle w:val="Compact"/>
-              <w:jc w:val="left"/>
-            </w:pPr>
-            <w:r>
-              <w:t xml:space="preserve">Mammal Communities</w:t>
-            </w:r>
-          </w:p>
-        </w:tc>
-        <w:tc>
-          <w:p>
-            <w:pPr>
-              <w:pStyle w:val="Compact"/>
-              <w:jc w:val="left"/>
-            </w:pPr>
-            <w:r>
-              <w:t xml:space="preserve">Less than 2000</w:t>
-            </w:r>
-          </w:p>
-        </w:tc>
-        <w:tc>
-          <w:p>
-            <w:pPr>
-              <w:pStyle w:val="Compact"/>
-              <w:jc w:val="left"/>
-            </w:pPr>
-            <w:r>
-              <w:t xml:space="preserve">12%; n = 193</w:t>
-            </w:r>
-          </w:p>
-        </w:tc>
-        <w:tc>
-          <w:p>
-            <w:pPr>
-              <w:pStyle w:val="Compact"/>
-              <w:jc w:val="left"/>
-            </w:pPr>
-            <w:r>
-              <w:t xml:space="preserve">4.6%; n = 152</w:t>
-            </w:r>
-          </w:p>
-        </w:tc>
-        <w:tc>
-          <w:p>
-            <w:pPr>
-              <w:pStyle w:val="Compact"/>
-              <w:jc w:val="left"/>
-            </w:pPr>
-            <w:r>
-              <w:t xml:space="preserve">1.4%; n = 146</w:t>
-            </w:r>
-          </w:p>
-        </w:tc>
-        <w:tc>
-          <w:p>
-            <w:pPr>
-              <w:pStyle w:val="Compact"/>
-              <w:jc w:val="left"/>
-            </w:pPr>
-            <w:r>
-              <w:t xml:space="preserve">12%; n = 152</w:t>
-            </w:r>
-          </w:p>
-        </w:tc>
-        <w:tc>
-          <w:p>
-            <w:pPr>
-              <w:pStyle w:val="Compact"/>
-              <w:jc w:val="left"/>
-            </w:pPr>
-            <w:r>
-              <w:t xml:space="preserve">12%; n = 152</w:t>
+          <w:tcPr>
+            <w:tcW w:w="0" w:type="auto"/>
+          </w:tcPr>
+          <w:p>
+            <w:pPr>
+              <w:pStyle w:val="Compact"/>
+            </w:pPr>
+            <w:r>
+              <w:t>Mammal Communities</w:t>
+            </w:r>
+          </w:p>
+        </w:tc>
+        <w:tc>
+          <w:tcPr>
+            <w:tcW w:w="0" w:type="auto"/>
+          </w:tcPr>
+          <w:p>
+            <w:pPr>
+              <w:pStyle w:val="Compact"/>
+            </w:pPr>
+            <w:r>
+              <w:t>Less than 2000</w:t>
+            </w:r>
+          </w:p>
+        </w:tc>
+        <w:tc>
+          <w:tcPr>
+            <w:tcW w:w="0" w:type="auto"/>
+          </w:tcPr>
+          <w:p>
+            <w:pPr>
+              <w:pStyle w:val="Compact"/>
+            </w:pPr>
+            <w:r>
+              <w:t>12%; n = 193</w:t>
+            </w:r>
+          </w:p>
+        </w:tc>
+        <w:tc>
+          <w:tcPr>
+            <w:tcW w:w="0" w:type="auto"/>
+          </w:tcPr>
+          <w:p>
+            <w:pPr>
+              <w:pStyle w:val="Compact"/>
+            </w:pPr>
+            <w:r>
+              <w:t>4.6%; n = 152</w:t>
+            </w:r>
+          </w:p>
+        </w:tc>
+        <w:tc>
+          <w:tcPr>
+            <w:tcW w:w="0" w:type="auto"/>
+          </w:tcPr>
+          <w:p>
+            <w:pPr>
+              <w:pStyle w:val="Compact"/>
+            </w:pPr>
+            <w:r>
+              <w:t>1.4%; n = 146</w:t>
+            </w:r>
+          </w:p>
+        </w:tc>
+        <w:tc>
+          <w:tcPr>
+            <w:tcW w:w="0" w:type="auto"/>
+          </w:tcPr>
+          <w:p>
+            <w:pPr>
+              <w:pStyle w:val="Compact"/>
+            </w:pPr>
+            <w:r>
+              <w:t>12%; n = 152</w:t>
+            </w:r>
+          </w:p>
+        </w:tc>
+        <w:tc>
+          <w:tcPr>
+            <w:tcW w:w="0" w:type="auto"/>
+          </w:tcPr>
+          <w:p>
+            <w:pPr>
+              <w:pStyle w:val="Compact"/>
+            </w:pPr>
+            <w:r>
+              <w:t>12%; n = 152</w:t>
             </w:r>
           </w:p>
         </w:tc>
       </w:tr>
       <w:tr>
         <w:tc>
-          <w:p>
-            <w:pPr>
-              <w:pStyle w:val="Compact"/>
-              <w:jc w:val="left"/>
-            </w:pPr>
-            <w:r>
-              <w:t xml:space="preserve">Mammal Communities</w:t>
-            </w:r>
-          </w:p>
-        </w:tc>
-        <w:tc>
-          <w:p>
-            <w:pPr>
-              <w:pStyle w:val="Compact"/>
-              <w:jc w:val="left"/>
-            </w:pPr>
-            <w:r>
-              <w:t xml:space="preserve">More than 2000</w:t>
-            </w:r>
-          </w:p>
-        </w:tc>
-        <w:tc>
-          <w:p>
-            <w:pPr>
-              <w:pStyle w:val="Compact"/>
-              <w:jc w:val="left"/>
-            </w:pPr>
-            <w:r>
-              <w:t xml:space="preserve">42%; n = 359</w:t>
-            </w:r>
-          </w:p>
-        </w:tc>
-        <w:tc>
-          <w:p>
-            <w:pPr>
-              <w:pStyle w:val="Compact"/>
-              <w:jc w:val="left"/>
-            </w:pPr>
-            <w:r>
-              <w:t xml:space="preserve">16%; n = 359</w:t>
-            </w:r>
-          </w:p>
-        </w:tc>
-        <w:tc>
-          <w:p>
-            <w:pPr>
-              <w:pStyle w:val="Compact"/>
-              <w:jc w:val="left"/>
-            </w:pPr>
-            <w:r>
-              <w:t xml:space="preserve">17%; n = 359</w:t>
-            </w:r>
-          </w:p>
-        </w:tc>
-        <w:tc>
-          <w:p>
-            <w:pPr>
-              <w:pStyle w:val="Compact"/>
-              <w:jc w:val="left"/>
-            </w:pPr>
-            <w:r>
-              <w:t xml:space="preserve">35%; n = 359</w:t>
-            </w:r>
-          </w:p>
-        </w:tc>
-        <w:tc>
-          <w:p>
-            <w:pPr>
-              <w:pStyle w:val="Compact"/>
-              <w:jc w:val="left"/>
-            </w:pPr>
-            <w:r>
-              <w:t xml:space="preserve">38%; n = 359</w:t>
+          <w:tcPr>
+            <w:tcW w:w="0" w:type="auto"/>
+          </w:tcPr>
+          <w:p>
+            <w:pPr>
+              <w:pStyle w:val="Compact"/>
+            </w:pPr>
+            <w:r>
+              <w:t>Mammal Communities</w:t>
+            </w:r>
+          </w:p>
+        </w:tc>
+        <w:tc>
+          <w:tcPr>
+            <w:tcW w:w="0" w:type="auto"/>
+          </w:tcPr>
+          <w:p>
+            <w:pPr>
+              <w:pStyle w:val="Compact"/>
+            </w:pPr>
+            <w:r>
+              <w:t>More than 2000</w:t>
+            </w:r>
+          </w:p>
+        </w:tc>
+        <w:tc>
+          <w:tcPr>
+            <w:tcW w:w="0" w:type="auto"/>
+          </w:tcPr>
+          <w:p>
+            <w:pPr>
+              <w:pStyle w:val="Compact"/>
+            </w:pPr>
+            <w:r>
+              <w:t>42%; n = 359</w:t>
+            </w:r>
+          </w:p>
+        </w:tc>
+        <w:tc>
+          <w:tcPr>
+            <w:tcW w:w="0" w:type="auto"/>
+          </w:tcPr>
+          <w:p>
+            <w:pPr>
+              <w:pStyle w:val="Compact"/>
+            </w:pPr>
+            <w:r>
+              <w:t>16%; n = 359</w:t>
+            </w:r>
+          </w:p>
+        </w:tc>
+        <w:tc>
+          <w:tcPr>
+            <w:tcW w:w="0" w:type="auto"/>
+          </w:tcPr>
+          <w:p>
+            <w:pPr>
+              <w:pStyle w:val="Compact"/>
+            </w:pPr>
+            <w:r>
+              <w:t>17%; n = 359</w:t>
+            </w:r>
+          </w:p>
+        </w:tc>
+        <w:tc>
+          <w:tcPr>
+            <w:tcW w:w="0" w:type="auto"/>
+          </w:tcPr>
+          <w:p>
+            <w:pPr>
+              <w:pStyle w:val="Compact"/>
+            </w:pPr>
+            <w:r>
+              <w:t>35%; n = 359</w:t>
+            </w:r>
+          </w:p>
+        </w:tc>
+        <w:tc>
+          <w:tcPr>
+            <w:tcW w:w="0" w:type="auto"/>
+          </w:tcPr>
+          <w:p>
+            <w:pPr>
+              <w:pStyle w:val="Compact"/>
+            </w:pPr>
+            <w:r>
+              <w:t>38%; n = 359</w:t>
             </w:r>
           </w:p>
         </w:tc>
       </w:tr>
       <w:tr>
         <w:tc>
-          <w:p>
-            <w:pPr>
-              <w:pStyle w:val="Compact"/>
-              <w:jc w:val="left"/>
-            </w:pPr>
-            <w:r>
-              <w:t xml:space="preserve">Misc. Abundance</w:t>
-            </w:r>
-          </w:p>
-        </w:tc>
-        <w:tc>
-          <w:p>
-            <w:pPr>
-              <w:pStyle w:val="Compact"/>
-              <w:jc w:val="left"/>
-            </w:pPr>
-            <w:r>
-              <w:t xml:space="preserve">Less than 2000</w:t>
-            </w:r>
-          </w:p>
-        </w:tc>
-        <w:tc>
-          <w:p>
-            <w:pPr>
-              <w:pStyle w:val="Compact"/>
-              <w:jc w:val="left"/>
-            </w:pPr>
-            <w:r>
-              <w:t xml:space="preserve">11%; n = 38</w:t>
-            </w:r>
-          </w:p>
-        </w:tc>
-        <w:tc>
-          <w:p>
-            <w:pPr>
-              <w:pStyle w:val="Compact"/>
-              <w:jc w:val="left"/>
-            </w:pPr>
-            <w:r>
-              <w:t xml:space="preserve">6.7%; n = 30</w:t>
-            </w:r>
-          </w:p>
-        </w:tc>
-        <w:tc>
-          <w:p>
-            <w:pPr>
-              <w:pStyle w:val="Compact"/>
-              <w:jc w:val="left"/>
-            </w:pPr>
-            <w:r>
-              <w:t xml:space="preserve">7.1%; n = 28</w:t>
-            </w:r>
-          </w:p>
-        </w:tc>
-        <w:tc>
-          <w:p>
-            <w:pPr>
-              <w:pStyle w:val="Compact"/>
-              <w:jc w:val="left"/>
-            </w:pPr>
-            <w:r>
-              <w:t xml:space="preserve">10%; n = 30</w:t>
-            </w:r>
-          </w:p>
-        </w:tc>
-        <w:tc>
-          <w:p>
-            <w:pPr>
-              <w:pStyle w:val="Compact"/>
-              <w:jc w:val="left"/>
-            </w:pPr>
-            <w:r>
-              <w:t xml:space="preserve">10%; n = 30</w:t>
+          <w:tcPr>
+            <w:tcW w:w="0" w:type="auto"/>
+          </w:tcPr>
+          <w:p>
+            <w:pPr>
+              <w:pStyle w:val="Compact"/>
+            </w:pPr>
+            <w:r>
+              <w:t>Misc. Abundance</w:t>
+            </w:r>
+          </w:p>
+        </w:tc>
+        <w:tc>
+          <w:tcPr>
+            <w:tcW w:w="0" w:type="auto"/>
+          </w:tcPr>
+          <w:p>
+            <w:pPr>
+              <w:pStyle w:val="Compact"/>
+            </w:pPr>
+            <w:r>
+              <w:t>Less than 2000</w:t>
+            </w:r>
+          </w:p>
+        </w:tc>
+        <w:tc>
+          <w:tcPr>
+            <w:tcW w:w="0" w:type="auto"/>
+          </w:tcPr>
+          <w:p>
+            <w:pPr>
+              <w:pStyle w:val="Compact"/>
+            </w:pPr>
+            <w:r>
+              <w:t>11%; n = 38</w:t>
+            </w:r>
+          </w:p>
+        </w:tc>
+        <w:tc>
+          <w:tcPr>
+            <w:tcW w:w="0" w:type="auto"/>
+          </w:tcPr>
+          <w:p>
+            <w:pPr>
+              <w:pStyle w:val="Compact"/>
+            </w:pPr>
+            <w:r>
+              <w:t>6.7%; n = 30</w:t>
+            </w:r>
+          </w:p>
+        </w:tc>
+        <w:tc>
+          <w:tcPr>
+            <w:tcW w:w="0" w:type="auto"/>
+          </w:tcPr>
+          <w:p>
+            <w:pPr>
+              <w:pStyle w:val="Compact"/>
+            </w:pPr>
+            <w:r>
+              <w:t>7.1%; n = 28</w:t>
+            </w:r>
+          </w:p>
+        </w:tc>
+        <w:tc>
+          <w:tcPr>
+            <w:tcW w:w="0" w:type="auto"/>
+          </w:tcPr>
+          <w:p>
+            <w:pPr>
+              <w:pStyle w:val="Compact"/>
+            </w:pPr>
+            <w:r>
+              <w:t>10%; n = 30</w:t>
+            </w:r>
+          </w:p>
+        </w:tc>
+        <w:tc>
+          <w:tcPr>
+            <w:tcW w:w="0" w:type="auto"/>
+          </w:tcPr>
+          <w:p>
+            <w:pPr>
+              <w:pStyle w:val="Compact"/>
+            </w:pPr>
+            <w:r>
+              <w:t>10%; n = 30</w:t>
             </w:r>
           </w:p>
         </w:tc>
       </w:tr>
       <w:tr>
         <w:tc>
-          <w:p>
-            <w:pPr>
-              <w:pStyle w:val="Compact"/>
-              <w:jc w:val="left"/>
-            </w:pPr>
-            <w:r>
-              <w:t xml:space="preserve">Misc. Abundance</w:t>
-            </w:r>
-          </w:p>
-        </w:tc>
-        <w:tc>
-          <w:p>
-            <w:pPr>
-              <w:pStyle w:val="Compact"/>
-              <w:jc w:val="left"/>
-            </w:pPr>
-            <w:r>
-              <w:t xml:space="preserve">More than 2000</w:t>
-            </w:r>
-          </w:p>
-        </w:tc>
-        <w:tc>
-          <w:p>
-            <w:pPr>
-              <w:pStyle w:val="Compact"/>
-              <w:jc w:val="left"/>
-            </w:pPr>
-            <w:r>
-              <w:t xml:space="preserve">63%; n = 456</w:t>
-            </w:r>
-          </w:p>
-        </w:tc>
-        <w:tc>
-          <w:p>
-            <w:pPr>
-              <w:pStyle w:val="Compact"/>
-              <w:jc w:val="left"/>
-            </w:pPr>
-            <w:r>
-              <w:t xml:space="preserve">29%; n = 456</w:t>
-            </w:r>
-          </w:p>
-        </w:tc>
-        <w:tc>
-          <w:p>
-            <w:pPr>
-              <w:pStyle w:val="Compact"/>
-              <w:jc w:val="left"/>
-            </w:pPr>
-            <w:r>
-              <w:t xml:space="preserve">29%; n = 456</w:t>
-            </w:r>
-          </w:p>
-        </w:tc>
-        <w:tc>
-          <w:p>
-            <w:pPr>
-              <w:pStyle w:val="Compact"/>
-              <w:jc w:val="left"/>
-            </w:pPr>
-            <w:r>
-              <w:t xml:space="preserve">56%; n = 456</w:t>
-            </w:r>
-          </w:p>
-        </w:tc>
-        <w:tc>
-          <w:p>
-            <w:pPr>
-              <w:pStyle w:val="Compact"/>
-              <w:jc w:val="left"/>
-            </w:pPr>
-            <w:r>
-              <w:t xml:space="preserve">59%; n = 456</w:t>
+          <w:tcPr>
+            <w:tcW w:w="0" w:type="auto"/>
+          </w:tcPr>
+          <w:p>
+            <w:pPr>
+              <w:pStyle w:val="Compact"/>
+            </w:pPr>
+            <w:r>
+              <w:t>Misc. Abundance</w:t>
+            </w:r>
+          </w:p>
+        </w:tc>
+        <w:tc>
+          <w:tcPr>
+            <w:tcW w:w="0" w:type="auto"/>
+          </w:tcPr>
+          <w:p>
+            <w:pPr>
+              <w:pStyle w:val="Compact"/>
+            </w:pPr>
+            <w:r>
+              <w:t>More than 2000</w:t>
+            </w:r>
+          </w:p>
+        </w:tc>
+        <w:tc>
+          <w:tcPr>
+            <w:tcW w:w="0" w:type="auto"/>
+          </w:tcPr>
+          <w:p>
+            <w:pPr>
+              <w:pStyle w:val="Compact"/>
+            </w:pPr>
+            <w:r>
+              <w:t>63%; n = 456</w:t>
+            </w:r>
+          </w:p>
+        </w:tc>
+        <w:tc>
+          <w:tcPr>
+            <w:tcW w:w="0" w:type="auto"/>
+          </w:tcPr>
+          <w:p>
+            <w:pPr>
+              <w:pStyle w:val="Compact"/>
+            </w:pPr>
+            <w:r>
+              <w:t>29%; n = 456</w:t>
+            </w:r>
+          </w:p>
+        </w:tc>
+        <w:tc>
+          <w:tcPr>
+            <w:tcW w:w="0" w:type="auto"/>
+          </w:tcPr>
+          <w:p>
+            <w:pPr>
+              <w:pStyle w:val="Compact"/>
+            </w:pPr>
+            <w:r>
+              <w:t>29%; n = 456</w:t>
+            </w:r>
+          </w:p>
+        </w:tc>
+        <w:tc>
+          <w:tcPr>
+            <w:tcW w:w="0" w:type="auto"/>
+          </w:tcPr>
+          <w:p>
+            <w:pPr>
+              <w:pStyle w:val="Compact"/>
+            </w:pPr>
+            <w:r>
+              <w:t>56%; n = 456</w:t>
+            </w:r>
+          </w:p>
+        </w:tc>
+        <w:tc>
+          <w:tcPr>
+            <w:tcW w:w="0" w:type="auto"/>
+          </w:tcPr>
+          <w:p>
+            <w:pPr>
+              <w:pStyle w:val="Compact"/>
+            </w:pPr>
+            <w:r>
+              <w:t>59%; n = 456</w:t>
             </w:r>
           </w:p>
         </w:tc>
@@ -979,572 +923,620 @@
         <w:pStyle w:val="BodyText"/>
       </w:pPr>
       <w:r>
-        <w:t xml:space="preserve">In the opposite direction:</w:t>
+        <w:br/>
       </w:r>
     </w:p>
     <w:p>
       <w:pPr>
-        <w:pStyle w:val="SourceCode"/>
+        <w:pStyle w:val="BodyText"/>
+      </w:pPr>
+    </w:p>
+    <w:p>
+      <w:pPr>
+        <w:pStyle w:val="BodyText"/>
       </w:pPr>
       <w:r>
-        <w:rPr>
-          <w:rStyle w:val="VerbatimChar"/>
-        </w:rPr>
-        <w:t xml:space="preserve">## Note: Using an external vector in selections is ambiguous.</w:t>
-      </w:r>
-      <w:r>
-        <w:br/>
-      </w:r>
-      <w:r>
-        <w:rPr>
-          <w:rStyle w:val="VerbatimChar"/>
-        </w:rPr>
-        <w:t xml:space="preserve">## ℹ Use `all_of(cols2)` instead of `cols2` to silence this message.</w:t>
-      </w:r>
-      <w:r>
-        <w:br/>
-      </w:r>
-      <w:r>
-        <w:rPr>
-          <w:rStyle w:val="VerbatimChar"/>
-        </w:rPr>
-        <w:t xml:space="preserve">## ℹ See &lt;https://tidyselect.r-lib.org/reference/faq-external-vector.html&gt;.</w:t>
-      </w:r>
-      <w:r>
-        <w:br/>
-      </w:r>
-      <w:r>
-        <w:rPr>
-          <w:rStyle w:val="VerbatimChar"/>
-        </w:rPr>
-        <w:t xml:space="preserve">## This message is displayed once per session.</w:t>
+        <w:lastRenderedPageBreak/>
+        <w:t>In the opposite direction:</w:t>
       </w:r>
     </w:p>
     <w:tbl>
       <w:tblPr>
         <w:tblStyle w:val="Table"/>
-        <w:tblW w:type="pct" w:w="5000.0"/>
-        <w:tblLook w:firstRow="1"/>
+        <w:tblW w:w="5000" w:type="pct"/>
+        <w:tblLook w:val="07E0" w:firstRow="1" w:lastRow="1" w:firstColumn="1" w:lastColumn="1" w:noHBand="1" w:noVBand="1"/>
       </w:tblPr>
       <w:tblGrid>
-        <w:gridCol w:w="1233"/>
-        <w:gridCol w:w="1233"/>
-        <w:gridCol w:w="2012"/>
-        <w:gridCol w:w="1103"/>
-        <w:gridCol w:w="1168"/>
-        <w:gridCol w:w="1168"/>
+        <w:gridCol w:w="1766"/>
+        <w:gridCol w:w="1514"/>
+        <w:gridCol w:w="2025"/>
+        <w:gridCol w:w="1266"/>
+        <w:gridCol w:w="1389"/>
+        <w:gridCol w:w="1400"/>
       </w:tblGrid>
       <w:tr>
-        <w:trPr>
-          <w:cnfStyle w:firstRow="1"/>
-        </w:trPr>
-        <w:tc>
-          <w:tcPr>
+        <w:tc>
+          <w:tcPr>
+            <w:tcW w:w="0" w:type="auto"/>
             <w:tcBorders>
-              <w:bottom w:val="single"/>
+              <w:bottom w:val="single" w:sz="0" w:space="0" w:color="auto"/>
             </w:tcBorders>
             <w:vAlign w:val="bottom"/>
           </w:tcPr>
           <w:p>
             <w:pPr>
               <w:pStyle w:val="Compact"/>
-              <w:jc w:val="left"/>
-            </w:pPr>
-            <w:r>
-              <w:t xml:space="preserve">Dataset</w:t>
-            </w:r>
-          </w:p>
-        </w:tc>
-        <w:tc>
-          <w:tcPr>
+            </w:pPr>
+            <w:r>
+              <w:t>D</w:t>
+            </w:r>
+            <w:r>
+              <w:t>ataset</w:t>
+            </w:r>
+          </w:p>
+        </w:tc>
+        <w:tc>
+          <w:tcPr>
+            <w:tcW w:w="0" w:type="auto"/>
             <w:tcBorders>
-              <w:bottom w:val="single"/>
+              <w:bottom w:val="single" w:sz="0" w:space="0" w:color="auto"/>
             </w:tcBorders>
             <w:vAlign w:val="bottom"/>
           </w:tcPr>
           <w:p>
             <w:pPr>
               <w:pStyle w:val="Compact"/>
-              <w:jc w:val="left"/>
-            </w:pPr>
-            <w:r>
-              <w:t xml:space="preserve">Number of elements</w:t>
-            </w:r>
-          </w:p>
-        </w:tc>
-        <w:tc>
-          <w:tcPr>
+            </w:pPr>
+            <w:r>
+              <w:t>Number of elements</w:t>
+            </w:r>
+          </w:p>
+        </w:tc>
+        <w:tc>
+          <w:tcPr>
+            <w:tcW w:w="0" w:type="auto"/>
             <w:tcBorders>
-              <w:bottom w:val="single"/>
+              <w:bottom w:val="single" w:sz="0" w:space="0" w:color="auto"/>
             </w:tcBorders>
             <w:vAlign w:val="bottom"/>
           </w:tcPr>
           <w:p>
             <w:pPr>
               <w:pStyle w:val="Compact"/>
-              <w:jc w:val="left"/>
-            </w:pPr>
-            <w:r>
-              <w:t xml:space="preserve">Low proportion of rare species</w:t>
-            </w:r>
-          </w:p>
-        </w:tc>
-        <w:tc>
-          <w:tcPr>
+            </w:pPr>
+            <w:r>
+              <w:t>Low proportion of rare species</w:t>
+            </w:r>
+          </w:p>
+        </w:tc>
+        <w:tc>
+          <w:tcPr>
+            <w:tcW w:w="0" w:type="auto"/>
             <w:tcBorders>
-              <w:bottom w:val="single"/>
+              <w:bottom w:val="single" w:sz="0" w:space="0" w:color="auto"/>
             </w:tcBorders>
             <w:vAlign w:val="bottom"/>
           </w:tcPr>
           <w:p>
             <w:pPr>
               <w:pStyle w:val="Compact"/>
-              <w:jc w:val="left"/>
-            </w:pPr>
-            <w:r>
-              <w:t xml:space="preserve">Low skew</w:t>
-            </w:r>
-          </w:p>
-        </w:tc>
-        <w:tc>
-          <w:tcPr>
+            </w:pPr>
+            <w:r>
+              <w:t>Low skew</w:t>
+            </w:r>
+          </w:p>
+        </w:tc>
+        <w:tc>
+          <w:tcPr>
+            <w:tcW w:w="0" w:type="auto"/>
             <w:tcBorders>
-              <w:bottom w:val="single"/>
+              <w:bottom w:val="single" w:sz="0" w:space="0" w:color="auto"/>
             </w:tcBorders>
             <w:vAlign w:val="bottom"/>
           </w:tcPr>
           <w:p>
             <w:pPr>
               <w:pStyle w:val="Compact"/>
-              <w:jc w:val="left"/>
-            </w:pPr>
-            <w:r>
-              <w:t xml:space="preserve">High Simpson</w:t>
-            </w:r>
-          </w:p>
-        </w:tc>
-        <w:tc>
-          <w:tcPr>
+            </w:pPr>
+            <w:r>
+              <w:t>High Simpson</w:t>
+            </w:r>
+          </w:p>
+        </w:tc>
+        <w:tc>
+          <w:tcPr>
+            <w:tcW w:w="0" w:type="auto"/>
             <w:tcBorders>
-              <w:bottom w:val="single"/>
+              <w:bottom w:val="single" w:sz="0" w:space="0" w:color="auto"/>
             </w:tcBorders>
             <w:vAlign w:val="bottom"/>
           </w:tcPr>
           <w:p>
             <w:pPr>
               <w:pStyle w:val="Compact"/>
-              <w:jc w:val="left"/>
-            </w:pPr>
-            <w:r>
-              <w:t xml:space="preserve">High Shannon</w:t>
+            </w:pPr>
+            <w:r>
+              <w:t>High Shannon</w:t>
             </w:r>
           </w:p>
         </w:tc>
       </w:tr>
       <w:tr>
         <w:tc>
-          <w:p>
-            <w:pPr>
-              <w:pStyle w:val="Compact"/>
-              <w:jc w:val="left"/>
-            </w:pPr>
-            <w:r>
-              <w:t xml:space="preserve">FIA</w:t>
-            </w:r>
-          </w:p>
-        </w:tc>
-        <w:tc>
-          <w:p>
-            <w:pPr>
-              <w:pStyle w:val="Compact"/>
-              <w:jc w:val="left"/>
-            </w:pPr>
-            <w:r>
-              <w:t xml:space="preserve">Less than 2000</w:t>
-            </w:r>
-          </w:p>
-        </w:tc>
-        <w:tc>
-          <w:p>
-            <w:pPr>
-              <w:pStyle w:val="Compact"/>
-              <w:jc w:val="left"/>
-            </w:pPr>
-            <w:r>
-              <w:t xml:space="preserve">0%; n = 11516</w:t>
-            </w:r>
-          </w:p>
-        </w:tc>
-        <w:tc>
-          <w:p>
-            <w:pPr>
-              <w:pStyle w:val="Compact"/>
-              <w:jc w:val="left"/>
-            </w:pPr>
-            <w:r>
-              <w:t xml:space="preserve">0.29%; n = 11516</w:t>
-            </w:r>
-          </w:p>
-        </w:tc>
-        <w:tc>
-          <w:p>
-            <w:pPr>
-              <w:pStyle w:val="Compact"/>
-              <w:jc w:val="left"/>
-            </w:pPr>
-            <w:r>
-              <w:t xml:space="preserve">0.069%; n = 11516</w:t>
-            </w:r>
-          </w:p>
-        </w:tc>
-        <w:tc>
-          <w:p>
-            <w:pPr>
-              <w:pStyle w:val="Compact"/>
-              <w:jc w:val="left"/>
-            </w:pPr>
-            <w:r>
-              <w:t xml:space="preserve">0.096%; n = 11516</w:t>
+          <w:tcPr>
+            <w:tcW w:w="0" w:type="auto"/>
+          </w:tcPr>
+          <w:p>
+            <w:pPr>
+              <w:pStyle w:val="Compact"/>
+            </w:pPr>
+            <w:r>
+              <w:t>FIA</w:t>
+            </w:r>
+          </w:p>
+        </w:tc>
+        <w:tc>
+          <w:tcPr>
+            <w:tcW w:w="0" w:type="auto"/>
+          </w:tcPr>
+          <w:p>
+            <w:pPr>
+              <w:pStyle w:val="Compact"/>
+            </w:pPr>
+            <w:r>
+              <w:t>Less than 2000</w:t>
+            </w:r>
+          </w:p>
+        </w:tc>
+        <w:tc>
+          <w:tcPr>
+            <w:tcW w:w="0" w:type="auto"/>
+          </w:tcPr>
+          <w:p>
+            <w:pPr>
+              <w:pStyle w:val="Compact"/>
+            </w:pPr>
+            <w:r>
+              <w:t>0%; n = 11516</w:t>
+            </w:r>
+          </w:p>
+        </w:tc>
+        <w:tc>
+          <w:tcPr>
+            <w:tcW w:w="0" w:type="auto"/>
+          </w:tcPr>
+          <w:p>
+            <w:pPr>
+              <w:pStyle w:val="Compact"/>
+            </w:pPr>
+            <w:r>
+              <w:t>0.29%; n = 11516</w:t>
+            </w:r>
+          </w:p>
+        </w:tc>
+        <w:tc>
+          <w:tcPr>
+            <w:tcW w:w="0" w:type="auto"/>
+          </w:tcPr>
+          <w:p>
+            <w:pPr>
+              <w:pStyle w:val="Compact"/>
+            </w:pPr>
+            <w:r>
+              <w:t>0.069%; n = 11516</w:t>
+            </w:r>
+          </w:p>
+        </w:tc>
+        <w:tc>
+          <w:tcPr>
+            <w:tcW w:w="0" w:type="auto"/>
+          </w:tcPr>
+          <w:p>
+            <w:pPr>
+              <w:pStyle w:val="Compact"/>
+            </w:pPr>
+            <w:r>
+              <w:t>0.096%; n = 11516</w:t>
             </w:r>
           </w:p>
         </w:tc>
       </w:tr>
       <w:tr>
         <w:tc>
-          <w:p>
-            <w:pPr>
-              <w:pStyle w:val="Compact"/>
-              <w:jc w:val="left"/>
-            </w:pPr>
-            <w:r>
-              <w:t xml:space="preserve">FIA</w:t>
-            </w:r>
-          </w:p>
-        </w:tc>
-        <w:tc>
-          <w:p>
-            <w:pPr>
-              <w:pStyle w:val="Compact"/>
-              <w:jc w:val="left"/>
-            </w:pPr>
-            <w:r>
-              <w:t xml:space="preserve">More than 2000</w:t>
-            </w:r>
-          </w:p>
-        </w:tc>
-        <w:tc>
-          <w:p>
-            <w:pPr>
-              <w:pStyle w:val="Compact"/>
-              <w:jc w:val="left"/>
-            </w:pPr>
-            <w:r>
-              <w:t xml:space="preserve">0%; n = 5894</w:t>
-            </w:r>
-          </w:p>
-        </w:tc>
-        <w:tc>
-          <w:p>
-            <w:pPr>
-              <w:pStyle w:val="Compact"/>
-              <w:jc w:val="left"/>
-            </w:pPr>
-            <w:r>
-              <w:t xml:space="preserve">0.27%; n = 5894</w:t>
-            </w:r>
-          </w:p>
-        </w:tc>
-        <w:tc>
-          <w:p>
-            <w:pPr>
-              <w:pStyle w:val="Compact"/>
-              <w:jc w:val="left"/>
-            </w:pPr>
-            <w:r>
-              <w:t xml:space="preserve">0.051%; n = 5894</w:t>
-            </w:r>
-          </w:p>
-        </w:tc>
-        <w:tc>
-          <w:p>
-            <w:pPr>
-              <w:pStyle w:val="Compact"/>
-              <w:jc w:val="left"/>
-            </w:pPr>
-            <w:r>
-              <w:t xml:space="preserve">0.068%; n = 5894</w:t>
+          <w:tcPr>
+            <w:tcW w:w="0" w:type="auto"/>
+          </w:tcPr>
+          <w:p>
+            <w:pPr>
+              <w:pStyle w:val="Compact"/>
+            </w:pPr>
+            <w:r>
+              <w:t>FIA</w:t>
+            </w:r>
+          </w:p>
+        </w:tc>
+        <w:tc>
+          <w:tcPr>
+            <w:tcW w:w="0" w:type="auto"/>
+          </w:tcPr>
+          <w:p>
+            <w:pPr>
+              <w:pStyle w:val="Compact"/>
+            </w:pPr>
+            <w:r>
+              <w:t>More than 2000</w:t>
+            </w:r>
+          </w:p>
+        </w:tc>
+        <w:tc>
+          <w:tcPr>
+            <w:tcW w:w="0" w:type="auto"/>
+          </w:tcPr>
+          <w:p>
+            <w:pPr>
+              <w:pStyle w:val="Compact"/>
+            </w:pPr>
+            <w:r>
+              <w:t>0%; n = 5894</w:t>
+            </w:r>
+          </w:p>
+        </w:tc>
+        <w:tc>
+          <w:tcPr>
+            <w:tcW w:w="0" w:type="auto"/>
+          </w:tcPr>
+          <w:p>
+            <w:pPr>
+              <w:pStyle w:val="Compact"/>
+            </w:pPr>
+            <w:r>
+              <w:t>0.27%; n = 5894</w:t>
+            </w:r>
+          </w:p>
+        </w:tc>
+        <w:tc>
+          <w:tcPr>
+            <w:tcW w:w="0" w:type="auto"/>
+          </w:tcPr>
+          <w:p>
+            <w:pPr>
+              <w:pStyle w:val="Compact"/>
+            </w:pPr>
+            <w:r>
+              <w:t>0.051%; n = 5894</w:t>
+            </w:r>
+          </w:p>
+        </w:tc>
+        <w:tc>
+          <w:tcPr>
+            <w:tcW w:w="0" w:type="auto"/>
+          </w:tcPr>
+          <w:p>
+            <w:pPr>
+              <w:pStyle w:val="Compact"/>
+            </w:pPr>
+            <w:r>
+              <w:t>0.068%; n = 5894</w:t>
             </w:r>
           </w:p>
         </w:tc>
       </w:tr>
       <w:tr>
         <w:tc>
-          <w:p>
-            <w:pPr>
-              <w:pStyle w:val="Compact"/>
-              <w:jc w:val="left"/>
-            </w:pPr>
-            <w:r>
-              <w:t xml:space="preserve">Mammal Communities</w:t>
-            </w:r>
-          </w:p>
-        </w:tc>
-        <w:tc>
-          <w:p>
-            <w:pPr>
-              <w:pStyle w:val="Compact"/>
-              <w:jc w:val="left"/>
-            </w:pPr>
-            <w:r>
-              <w:t xml:space="preserve">Less than 2000</w:t>
-            </w:r>
-          </w:p>
-        </w:tc>
-        <w:tc>
-          <w:p>
-            <w:pPr>
-              <w:pStyle w:val="Compact"/>
-              <w:jc w:val="left"/>
-            </w:pPr>
-            <w:r>
-              <w:t xml:space="preserve">0%; n = 152</w:t>
-            </w:r>
-          </w:p>
-        </w:tc>
-        <w:tc>
-          <w:p>
-            <w:pPr>
-              <w:pStyle w:val="Compact"/>
-              <w:jc w:val="left"/>
-            </w:pPr>
-            <w:r>
-              <w:t xml:space="preserve">1.4%; n = 146</w:t>
-            </w:r>
-          </w:p>
-        </w:tc>
-        <w:tc>
-          <w:p>
-            <w:pPr>
-              <w:pStyle w:val="Compact"/>
-              <w:jc w:val="left"/>
-            </w:pPr>
-            <w:r>
-              <w:t xml:space="preserve">0%; n = 152</w:t>
-            </w:r>
-          </w:p>
-        </w:tc>
-        <w:tc>
-          <w:p>
-            <w:pPr>
-              <w:pStyle w:val="Compact"/>
-              <w:jc w:val="left"/>
-            </w:pPr>
-            <w:r>
-              <w:t xml:space="preserve">0%; n = 152</w:t>
+          <w:tcPr>
+            <w:tcW w:w="0" w:type="auto"/>
+          </w:tcPr>
+          <w:p>
+            <w:pPr>
+              <w:pStyle w:val="Compact"/>
+            </w:pPr>
+            <w:r>
+              <w:t>Mammal Communities</w:t>
+            </w:r>
+          </w:p>
+        </w:tc>
+        <w:tc>
+          <w:tcPr>
+            <w:tcW w:w="0" w:type="auto"/>
+          </w:tcPr>
+          <w:p>
+            <w:pPr>
+              <w:pStyle w:val="Compact"/>
+            </w:pPr>
+            <w:r>
+              <w:t>Less than 2000</w:t>
+            </w:r>
+          </w:p>
+        </w:tc>
+        <w:tc>
+          <w:tcPr>
+            <w:tcW w:w="0" w:type="auto"/>
+          </w:tcPr>
+          <w:p>
+            <w:pPr>
+              <w:pStyle w:val="Compact"/>
+            </w:pPr>
+            <w:r>
+              <w:t>0%; n = 152</w:t>
+            </w:r>
+          </w:p>
+        </w:tc>
+        <w:tc>
+          <w:tcPr>
+            <w:tcW w:w="0" w:type="auto"/>
+          </w:tcPr>
+          <w:p>
+            <w:pPr>
+              <w:pStyle w:val="Compact"/>
+            </w:pPr>
+            <w:r>
+              <w:t>1.4%; n = 146</w:t>
+            </w:r>
+          </w:p>
+        </w:tc>
+        <w:tc>
+          <w:tcPr>
+            <w:tcW w:w="0" w:type="auto"/>
+          </w:tcPr>
+          <w:p>
+            <w:pPr>
+              <w:pStyle w:val="Compact"/>
+            </w:pPr>
+            <w:r>
+              <w:t>0%; n = 152</w:t>
+            </w:r>
+          </w:p>
+        </w:tc>
+        <w:tc>
+          <w:tcPr>
+            <w:tcW w:w="0" w:type="auto"/>
+          </w:tcPr>
+          <w:p>
+            <w:pPr>
+              <w:pStyle w:val="Compact"/>
+            </w:pPr>
+            <w:r>
+              <w:t>0%; n = 152</w:t>
             </w:r>
           </w:p>
         </w:tc>
       </w:tr>
       <w:tr>
         <w:tc>
-          <w:p>
-            <w:pPr>
-              <w:pStyle w:val="Compact"/>
-              <w:jc w:val="left"/>
-            </w:pPr>
-            <w:r>
-              <w:t xml:space="preserve">Mammal Communities</w:t>
-            </w:r>
-          </w:p>
-        </w:tc>
-        <w:tc>
-          <w:p>
-            <w:pPr>
-              <w:pStyle w:val="Compact"/>
-              <w:jc w:val="left"/>
-            </w:pPr>
-            <w:r>
-              <w:t xml:space="preserve">More than 2000</w:t>
-            </w:r>
-          </w:p>
-        </w:tc>
-        <w:tc>
-          <w:p>
-            <w:pPr>
-              <w:pStyle w:val="Compact"/>
-              <w:jc w:val="left"/>
-            </w:pPr>
-            <w:r>
-              <w:t xml:space="preserve">0%; n = 359</w:t>
-            </w:r>
-          </w:p>
-        </w:tc>
-        <w:tc>
-          <w:p>
-            <w:pPr>
-              <w:pStyle w:val="Compact"/>
-              <w:jc w:val="left"/>
-            </w:pPr>
-            <w:r>
-              <w:t xml:space="preserve">0.56%; n = 359</w:t>
-            </w:r>
-          </w:p>
-        </w:tc>
-        <w:tc>
-          <w:p>
-            <w:pPr>
-              <w:pStyle w:val="Compact"/>
-              <w:jc w:val="left"/>
-            </w:pPr>
-            <w:r>
-              <w:t xml:space="preserve">0.84%; n = 359</w:t>
-            </w:r>
-          </w:p>
-        </w:tc>
-        <w:tc>
-          <w:p>
-            <w:pPr>
-              <w:pStyle w:val="Compact"/>
-              <w:jc w:val="left"/>
-            </w:pPr>
-            <w:r>
-              <w:t xml:space="preserve">0.56%; n = 359</w:t>
+          <w:tcPr>
+            <w:tcW w:w="0" w:type="auto"/>
+          </w:tcPr>
+          <w:p>
+            <w:pPr>
+              <w:pStyle w:val="Compact"/>
+            </w:pPr>
+            <w:r>
+              <w:t>Mammal Communities</w:t>
+            </w:r>
+          </w:p>
+        </w:tc>
+        <w:tc>
+          <w:tcPr>
+            <w:tcW w:w="0" w:type="auto"/>
+          </w:tcPr>
+          <w:p>
+            <w:pPr>
+              <w:pStyle w:val="Compact"/>
+            </w:pPr>
+            <w:r>
+              <w:t>More than 2000</w:t>
+            </w:r>
+          </w:p>
+        </w:tc>
+        <w:tc>
+          <w:tcPr>
+            <w:tcW w:w="0" w:type="auto"/>
+          </w:tcPr>
+          <w:p>
+            <w:pPr>
+              <w:pStyle w:val="Compact"/>
+            </w:pPr>
+            <w:r>
+              <w:t>0%; n = 359</w:t>
+            </w:r>
+          </w:p>
+        </w:tc>
+        <w:tc>
+          <w:tcPr>
+            <w:tcW w:w="0" w:type="auto"/>
+          </w:tcPr>
+          <w:p>
+            <w:pPr>
+              <w:pStyle w:val="Compact"/>
+            </w:pPr>
+            <w:r>
+              <w:t>0.56%; n = 359</w:t>
+            </w:r>
+          </w:p>
+        </w:tc>
+        <w:tc>
+          <w:tcPr>
+            <w:tcW w:w="0" w:type="auto"/>
+          </w:tcPr>
+          <w:p>
+            <w:pPr>
+              <w:pStyle w:val="Compact"/>
+            </w:pPr>
+            <w:r>
+              <w:t>0.84%; n = 359</w:t>
+            </w:r>
+          </w:p>
+        </w:tc>
+        <w:tc>
+          <w:tcPr>
+            <w:tcW w:w="0" w:type="auto"/>
+          </w:tcPr>
+          <w:p>
+            <w:pPr>
+              <w:pStyle w:val="Compact"/>
+            </w:pPr>
+            <w:r>
+              <w:t>0.56%; n = 359</w:t>
             </w:r>
           </w:p>
         </w:tc>
       </w:tr>
       <w:tr>
         <w:tc>
-          <w:p>
-            <w:pPr>
-              <w:pStyle w:val="Compact"/>
-              <w:jc w:val="left"/>
-            </w:pPr>
-            <w:r>
-              <w:t xml:space="preserve">Misc. Abundance</w:t>
-            </w:r>
-          </w:p>
-        </w:tc>
-        <w:tc>
-          <w:p>
-            <w:pPr>
-              <w:pStyle w:val="Compact"/>
-              <w:jc w:val="left"/>
-            </w:pPr>
-            <w:r>
-              <w:t xml:space="preserve">Less than 2000</w:t>
-            </w:r>
-          </w:p>
-        </w:tc>
-        <w:tc>
-          <w:p>
-            <w:pPr>
-              <w:pStyle w:val="Compact"/>
-              <w:jc w:val="left"/>
-            </w:pPr>
-            <w:r>
-              <w:t xml:space="preserve">0%; n = 30</w:t>
-            </w:r>
-          </w:p>
-        </w:tc>
-        <w:tc>
-          <w:p>
-            <w:pPr>
-              <w:pStyle w:val="Compact"/>
-              <w:jc w:val="left"/>
-            </w:pPr>
-            <w:r>
-              <w:t xml:space="preserve">0%; n = 28</w:t>
-            </w:r>
-          </w:p>
-        </w:tc>
-        <w:tc>
-          <w:p>
-            <w:pPr>
-              <w:pStyle w:val="Compact"/>
-              <w:jc w:val="left"/>
-            </w:pPr>
-            <w:r>
-              <w:t xml:space="preserve">0%; n = 30</w:t>
-            </w:r>
-          </w:p>
-        </w:tc>
-        <w:tc>
-          <w:p>
-            <w:pPr>
-              <w:pStyle w:val="Compact"/>
-              <w:jc w:val="left"/>
-            </w:pPr>
-            <w:r>
-              <w:t xml:space="preserve">0%; n = 30</w:t>
+          <w:tcPr>
+            <w:tcW w:w="0" w:type="auto"/>
+          </w:tcPr>
+          <w:p>
+            <w:pPr>
+              <w:pStyle w:val="Compact"/>
+            </w:pPr>
+            <w:r>
+              <w:t>Misc. Abundance</w:t>
+            </w:r>
+          </w:p>
+        </w:tc>
+        <w:tc>
+          <w:tcPr>
+            <w:tcW w:w="0" w:type="auto"/>
+          </w:tcPr>
+          <w:p>
+            <w:pPr>
+              <w:pStyle w:val="Compact"/>
+            </w:pPr>
+            <w:r>
+              <w:t>Less than 2000</w:t>
+            </w:r>
+          </w:p>
+        </w:tc>
+        <w:tc>
+          <w:tcPr>
+            <w:tcW w:w="0" w:type="auto"/>
+          </w:tcPr>
+          <w:p>
+            <w:pPr>
+              <w:pStyle w:val="Compact"/>
+            </w:pPr>
+            <w:r>
+              <w:t>0%; n = 30</w:t>
+            </w:r>
+          </w:p>
+        </w:tc>
+        <w:tc>
+          <w:tcPr>
+            <w:tcW w:w="0" w:type="auto"/>
+          </w:tcPr>
+          <w:p>
+            <w:pPr>
+              <w:pStyle w:val="Compact"/>
+            </w:pPr>
+            <w:r>
+              <w:t>0%; n = 28</w:t>
+            </w:r>
+          </w:p>
+        </w:tc>
+        <w:tc>
+          <w:tcPr>
+            <w:tcW w:w="0" w:type="auto"/>
+          </w:tcPr>
+          <w:p>
+            <w:pPr>
+              <w:pStyle w:val="Compact"/>
+            </w:pPr>
+            <w:r>
+              <w:t>0%; n = 30</w:t>
+            </w:r>
+          </w:p>
+        </w:tc>
+        <w:tc>
+          <w:tcPr>
+            <w:tcW w:w="0" w:type="auto"/>
+          </w:tcPr>
+          <w:p>
+            <w:pPr>
+              <w:pStyle w:val="Compact"/>
+            </w:pPr>
+            <w:r>
+              <w:t>0%; n = 30</w:t>
             </w:r>
           </w:p>
         </w:tc>
       </w:tr>
       <w:tr>
         <w:tc>
-          <w:p>
-            <w:pPr>
-              <w:pStyle w:val="Compact"/>
-              <w:jc w:val="left"/>
-            </w:pPr>
-            <w:r>
-              <w:t xml:space="preserve">Misc. Abundance</w:t>
-            </w:r>
-          </w:p>
-        </w:tc>
-        <w:tc>
-          <w:p>
-            <w:pPr>
-              <w:pStyle w:val="Compact"/>
-              <w:jc w:val="left"/>
-            </w:pPr>
-            <w:r>
-              <w:t xml:space="preserve">More than 2000</w:t>
-            </w:r>
-          </w:p>
-        </w:tc>
-        <w:tc>
-          <w:p>
-            <w:pPr>
-              <w:pStyle w:val="Compact"/>
-              <w:jc w:val="left"/>
-            </w:pPr>
-            <w:r>
-              <w:t xml:space="preserve">0%; n = 456</w:t>
-            </w:r>
-          </w:p>
-        </w:tc>
-        <w:tc>
-          <w:p>
-            <w:pPr>
-              <w:pStyle w:val="Compact"/>
-              <w:jc w:val="left"/>
-            </w:pPr>
-            <w:r>
-              <w:t xml:space="preserve">0.22%; n = 456</w:t>
-            </w:r>
-          </w:p>
-        </w:tc>
-        <w:tc>
-          <w:p>
-            <w:pPr>
-              <w:pStyle w:val="Compact"/>
-              <w:jc w:val="left"/>
-            </w:pPr>
-            <w:r>
-              <w:t xml:space="preserve">0.22%; n = 456</w:t>
-            </w:r>
-          </w:p>
-        </w:tc>
-        <w:tc>
-          <w:p>
-            <w:pPr>
-              <w:pStyle w:val="Compact"/>
-              <w:jc w:val="left"/>
-            </w:pPr>
-            <w:r>
-              <w:t xml:space="preserve">0.22%; n = 456</w:t>
+          <w:tcPr>
+            <w:tcW w:w="0" w:type="auto"/>
+          </w:tcPr>
+          <w:p>
+            <w:pPr>
+              <w:pStyle w:val="Compact"/>
+            </w:pPr>
+            <w:r>
+              <w:t>Misc. Abundance</w:t>
+            </w:r>
+          </w:p>
+        </w:tc>
+        <w:tc>
+          <w:tcPr>
+            <w:tcW w:w="0" w:type="auto"/>
+          </w:tcPr>
+          <w:p>
+            <w:pPr>
+              <w:pStyle w:val="Compact"/>
+            </w:pPr>
+            <w:r>
+              <w:t>More than 2000</w:t>
+            </w:r>
+          </w:p>
+        </w:tc>
+        <w:tc>
+          <w:tcPr>
+            <w:tcW w:w="0" w:type="auto"/>
+          </w:tcPr>
+          <w:p>
+            <w:pPr>
+              <w:pStyle w:val="Compact"/>
+            </w:pPr>
+            <w:r>
+              <w:t>0%; n = 456</w:t>
+            </w:r>
+          </w:p>
+        </w:tc>
+        <w:tc>
+          <w:tcPr>
+            <w:tcW w:w="0" w:type="auto"/>
+          </w:tcPr>
+          <w:p>
+            <w:pPr>
+              <w:pStyle w:val="Compact"/>
+            </w:pPr>
+            <w:r>
+              <w:t>0.22%; n = 456</w:t>
+            </w:r>
+          </w:p>
+        </w:tc>
+        <w:tc>
+          <w:tcPr>
+            <w:tcW w:w="0" w:type="auto"/>
+          </w:tcPr>
+          <w:p>
+            <w:pPr>
+              <w:pStyle w:val="Compact"/>
+            </w:pPr>
+            <w:r>
+              <w:t>0.22%; n = 456</w:t>
+            </w:r>
+          </w:p>
+        </w:tc>
+        <w:tc>
+          <w:tcPr>
+            <w:tcW w:w="0" w:type="auto"/>
+          </w:tcPr>
+          <w:p>
+            <w:pPr>
+              <w:pStyle w:val="Compact"/>
+            </w:pPr>
+            <w:r>
+              <w:t>0.22%; n = 456</w:t>
             </w:r>
           </w:p>
         </w:tc>
@@ -1554,41 +1546,70 @@
       <w:pPr>
         <w:pStyle w:val="Heading2"/>
       </w:pPr>
-      <w:bookmarkStart w:id="21" w:name="X59a65c370be62bd1c2212dcb487256731646c95"/>
-      <w:r>
-        <w:t xml:space="preserve">Plots of breadth indices and percentile scores</w:t>
-      </w:r>
-      <w:bookmarkEnd w:id="21"/>
+      <w:bookmarkStart w:id="1" w:name="X59a65c370be62bd1c2212dcb487256731646c95"/>
     </w:p>
     <w:p>
       <w:pPr>
-        <w:pStyle w:val="FirstParagraph"/>
+        <w:rPr>
+          <w:rFonts w:ascii="Calibri Light" w:eastAsiaTheme="majorEastAsia" w:hAnsi="Calibri Light" w:cstheme="majorBidi"/>
+          <w:bCs/>
+          <w:color w:val="000000" w:themeColor="text1"/>
+          <w:sz w:val="32"/>
+          <w:szCs w:val="32"/>
+        </w:rPr>
       </w:pPr>
       <w:r>
-        <w:t xml:space="preserve">Breadth indices (top) and percentile scores (bottom) for communities with fewer than 2000 possible SADs, or more than 2000 possible SADs, from FIA, Mammal Community, and Misc. Abundance datasets.</w:t>
+        <w:br w:type="page"/>
       </w:r>
     </w:p>
     <w:p>
       <w:pPr>
+        <w:pStyle w:val="Heading2"/>
+      </w:pPr>
+      <w:r>
+        <w:lastRenderedPageBreak/>
+        <w:t>Plots of breadth indices and percentile scores</w:t>
+      </w:r>
+      <w:bookmarkEnd w:id="1"/>
+    </w:p>
+    <w:p>
+      <w:pPr>
+        <w:pStyle w:val="FirstParagraph"/>
+      </w:pPr>
+      <w:r>
+        <w:t>Breadth indices (top) and percentile scores (bottom) for communities with fewer than 2000 possible SADs, or more than 2000 possible SADs, from FIA, Mammal Community, and Misc. Abundance dataset</w:t>
+      </w:r>
+      <w:r>
+        <w:t>s.</w:t>
+      </w:r>
+    </w:p>
+    <w:p>
+      <w:pPr>
         <w:pStyle w:val="BodyText"/>
       </w:pPr>
       <w:r>
+        <w:rPr>
+          <w:noProof/>
+        </w:rPr>
         <w:drawing>
-          <wp:inline>
-            <wp:extent cx="5943600" cy="7924800"/>
-            <wp:effectExtent b="0" l="0" r="0" t="0"/>
-            <wp:docPr descr="" title="" id="1" name="Picture"/>
-            <a:graphic>
+          <wp:inline distT="0" distB="0" distL="0" distR="0" wp14:anchorId="036BB759" wp14:editId="0F47E9D1">
+            <wp:extent cx="4572000" cy="6400800"/>
+            <wp:effectExtent l="0" t="0" r="0" b="0"/>
+            <wp:docPr id="1" name="Picture"/>
+            <wp:cNvGraphicFramePr>
+              <a:graphicFrameLocks xmlns:a="http://schemas.openxmlformats.org/drawingml/2006/main" noChangeAspect="1"/>
+            </wp:cNvGraphicFramePr>
+            <a:graphic xmlns:a="http://schemas.openxmlformats.org/drawingml/2006/main">
               <a:graphicData uri="http://schemas.openxmlformats.org/drawingml/2006/picture">
-                <pic:pic>
+                <pic:pic xmlns:pic="http://schemas.openxmlformats.org/drawingml/2006/picture">
                   <pic:nvPicPr>
-                    <pic:cNvPr descr="s10_very_small_results_files/figure-docx/unnamed-chunk-7-1.png" id="0" name="Picture"/>
+                    <pic:cNvPr id="0" name="Picture" descr="s10_very_small_results_files/figure-docx/unnamed-chunk-7-1.png"/>
                     <pic:cNvPicPr>
-                      <a:picLocks noChangeArrowheads="1" noChangeAspect="1"/>
+                      <a:picLocks noChangeAspect="1" noChangeArrowheads="1"/>
                     </pic:cNvPicPr>
                   </pic:nvPicPr>
                   <pic:blipFill>
-                    <a:blip r:embed="rId22"/>
+                    <a:blip r:embed="rId7"/>
                     <a:stretch>
                       <a:fillRect/>
                     </a:stretch>
@@ -1596,7 +1617,7 @@
                   <pic:spPr bwMode="auto">
                     <a:xfrm>
                       <a:off x="0" y="0"/>
-                      <a:ext cx="5943600" cy="7924800"/>
+                      <a:ext cx="4572000" cy="6400800"/>
                     </a:xfrm>
                     <a:prstGeom prst="rect">
                       <a:avLst/>
@@ -1617,36 +1638,32 @@
     </w:p>
     <w:p>
       <w:pPr>
-        <w:pStyle w:val="SourceCode"/>
+        <w:pStyle w:val="FirstParagraph"/>
       </w:pPr>
       <w:r>
         <w:rPr>
-          <w:rStyle w:val="VerbatimChar"/>
+          <w:noProof/>
         </w:rPr>
-        <w:t xml:space="preserve">## Warning: Removed 14 rows containing non-finite values (stat_bin).</w:t>
-      </w:r>
-    </w:p>
-    <w:p>
-      <w:pPr>
-        <w:pStyle w:val="FirstParagraph"/>
-      </w:pPr>
-      <w:r>
+        <w:lastRenderedPageBreak/>
         <w:drawing>
-          <wp:inline>
-            <wp:extent cx="5943600" cy="7924800"/>
-            <wp:effectExtent b="0" l="0" r="0" t="0"/>
-            <wp:docPr descr="" title="" id="1" name="Picture"/>
-            <a:graphic>
+          <wp:inline distT="0" distB="0" distL="0" distR="0" wp14:anchorId="110EFA94" wp14:editId="4F5AED55">
+            <wp:extent cx="4572000" cy="6400800"/>
+            <wp:effectExtent l="0" t="0" r="0" b="0"/>
+            <wp:docPr id="2" name="Picture"/>
+            <wp:cNvGraphicFramePr>
+              <a:graphicFrameLocks xmlns:a="http://schemas.openxmlformats.org/drawingml/2006/main" noChangeAspect="1"/>
+            </wp:cNvGraphicFramePr>
+            <a:graphic xmlns:a="http://schemas.openxmlformats.org/drawingml/2006/main">
               <a:graphicData uri="http://schemas.openxmlformats.org/drawingml/2006/picture">
-                <pic:pic>
+                <pic:pic xmlns:pic="http://schemas.openxmlformats.org/drawingml/2006/picture">
                   <pic:nvPicPr>
-                    <pic:cNvPr descr="s10_very_small_results_files/figure-docx/unnamed-chunk-7-2.png" id="0" name="Picture"/>
+                    <pic:cNvPr id="0" name="Picture" descr="s10_very_small_results_files/figure-docx/unnamed-chunk-7-2.png"/>
                     <pic:cNvPicPr>
-                      <a:picLocks noChangeArrowheads="1" noChangeAspect="1"/>
+                      <a:picLocks noChangeAspect="1" noChangeArrowheads="1"/>
                     </pic:cNvPicPr>
                   </pic:nvPicPr>
                   <pic:blipFill>
-                    <a:blip r:embed="rId23"/>
+                    <a:blip r:embed="rId8"/>
                     <a:stretch>
                       <a:fillRect/>
                     </a:stretch>
@@ -1654,7 +1671,7 @@
                   <pic:spPr bwMode="auto">
                     <a:xfrm>
                       <a:off x="0" y="0"/>
-                      <a:ext cx="5943600" cy="7924800"/>
+                      <a:ext cx="4572000" cy="6400800"/>
                     </a:xfrm>
                     <a:prstGeom prst="rect">
                       <a:avLst/>
@@ -1673,22 +1690,29 @@
         </w:drawing>
       </w:r>
       <w:r>
+        <w:rPr>
+          <w:noProof/>
+        </w:rPr>
+        <w:lastRenderedPageBreak/>
         <w:drawing>
-          <wp:inline>
-            <wp:extent cx="5943600" cy="7924800"/>
-            <wp:effectExtent b="0" l="0" r="0" t="0"/>
-            <wp:docPr descr="" title="" id="1" name="Picture"/>
-            <a:graphic>
+          <wp:inline distT="0" distB="0" distL="0" distR="0" wp14:anchorId="20170532" wp14:editId="1439C081">
+            <wp:extent cx="4572000" cy="6400800"/>
+            <wp:effectExtent l="0" t="0" r="0" b="0"/>
+            <wp:docPr id="3" name="Picture"/>
+            <wp:cNvGraphicFramePr>
+              <a:graphicFrameLocks xmlns:a="http://schemas.openxmlformats.org/drawingml/2006/main" noChangeAspect="1"/>
+            </wp:cNvGraphicFramePr>
+            <a:graphic xmlns:a="http://schemas.openxmlformats.org/drawingml/2006/main">
               <a:graphicData uri="http://schemas.openxmlformats.org/drawingml/2006/picture">
-                <pic:pic>
+                <pic:pic xmlns:pic="http://schemas.openxmlformats.org/drawingml/2006/picture">
                   <pic:nvPicPr>
-                    <pic:cNvPr descr="s10_very_small_results_files/figure-docx/unnamed-chunk-7-3.png" id="0" name="Picture"/>
+                    <pic:cNvPr id="0" name="Picture" descr="s10_very_small_results_files/figure-docx/unnamed-chunk-7-3.png"/>
                     <pic:cNvPicPr>
-                      <a:picLocks noChangeArrowheads="1" noChangeAspect="1"/>
+                      <a:picLocks noChangeAspect="1" noChangeArrowheads="1"/>
                     </pic:cNvPicPr>
                   </pic:nvPicPr>
                   <pic:blipFill>
-                    <a:blip r:embed="rId24"/>
+                    <a:blip r:embed="rId9"/>
                     <a:stretch>
                       <a:fillRect/>
                     </a:stretch>
@@ -1696,7 +1720,7 @@
                   <pic:spPr bwMode="auto">
                     <a:xfrm>
                       <a:off x="0" y="0"/>
-                      <a:ext cx="5943600" cy="7924800"/>
+                      <a:ext cx="4572000" cy="6400800"/>
                     </a:xfrm>
                     <a:prstGeom prst="rect">
                       <a:avLst/>
@@ -1715,22 +1739,29 @@
         </w:drawing>
       </w:r>
       <w:r>
+        <w:rPr>
+          <w:noProof/>
+        </w:rPr>
+        <w:lastRenderedPageBreak/>
         <w:drawing>
-          <wp:inline>
-            <wp:extent cx="5943600" cy="7924800"/>
-            <wp:effectExtent b="0" l="0" r="0" t="0"/>
-            <wp:docPr descr="" title="" id="1" name="Picture"/>
-            <a:graphic>
+          <wp:inline distT="0" distB="0" distL="0" distR="0" wp14:anchorId="5CE6DADA" wp14:editId="3D0A6E4A">
+            <wp:extent cx="4572000" cy="6400800"/>
+            <wp:effectExtent l="0" t="0" r="0" b="0"/>
+            <wp:docPr id="4" name="Picture"/>
+            <wp:cNvGraphicFramePr>
+              <a:graphicFrameLocks xmlns:a="http://schemas.openxmlformats.org/drawingml/2006/main" noChangeAspect="1"/>
+            </wp:cNvGraphicFramePr>
+            <a:graphic xmlns:a="http://schemas.openxmlformats.org/drawingml/2006/main">
               <a:graphicData uri="http://schemas.openxmlformats.org/drawingml/2006/picture">
-                <pic:pic>
+                <pic:pic xmlns:pic="http://schemas.openxmlformats.org/drawingml/2006/picture">
                   <pic:nvPicPr>
-                    <pic:cNvPr descr="s10_very_small_results_files/figure-docx/unnamed-chunk-7-4.png" id="0" name="Picture"/>
+                    <pic:cNvPr id="0" name="Picture" descr="s10_very_small_results_files/figure-docx/unnamed-chunk-7-4.png"/>
                     <pic:cNvPicPr>
-                      <a:picLocks noChangeArrowheads="1" noChangeAspect="1"/>
+                      <a:picLocks noChangeAspect="1" noChangeArrowheads="1"/>
                     </pic:cNvPicPr>
                   </pic:nvPicPr>
                   <pic:blipFill>
-                    <a:blip r:embed="rId25"/>
+                    <a:blip r:embed="rId10"/>
                     <a:stretch>
                       <a:fillRect/>
                     </a:stretch>
@@ -1738,7 +1769,7 @@
                   <pic:spPr bwMode="auto">
                     <a:xfrm>
                       <a:off x="0" y="0"/>
-                      <a:ext cx="5943600" cy="7924800"/>
+                      <a:ext cx="4572000" cy="6400800"/>
                     </a:xfrm>
                     <a:prstGeom prst="rect">
                       <a:avLst/>
@@ -1757,22 +1788,29 @@
         </w:drawing>
       </w:r>
       <w:r>
+        <w:rPr>
+          <w:noProof/>
+        </w:rPr>
+        <w:lastRenderedPageBreak/>
         <w:drawing>
-          <wp:inline>
-            <wp:extent cx="5943600" cy="7924800"/>
-            <wp:effectExtent b="0" l="0" r="0" t="0"/>
-            <wp:docPr descr="" title="" id="1" name="Picture"/>
-            <a:graphic>
+          <wp:inline distT="0" distB="0" distL="0" distR="0" wp14:anchorId="44770FB3" wp14:editId="43FC6577">
+            <wp:extent cx="4572000" cy="6400800"/>
+            <wp:effectExtent l="0" t="0" r="0" b="0"/>
+            <wp:docPr id="5" name="Picture"/>
+            <wp:cNvGraphicFramePr>
+              <a:graphicFrameLocks xmlns:a="http://schemas.openxmlformats.org/drawingml/2006/main" noChangeAspect="1"/>
+            </wp:cNvGraphicFramePr>
+            <a:graphic xmlns:a="http://schemas.openxmlformats.org/drawingml/2006/main">
               <a:graphicData uri="http://schemas.openxmlformats.org/drawingml/2006/picture">
-                <pic:pic>
+                <pic:pic xmlns:pic="http://schemas.openxmlformats.org/drawingml/2006/picture">
                   <pic:nvPicPr>
-                    <pic:cNvPr descr="s10_very_small_results_files/figure-docx/unnamed-chunk-7-5.png" id="0" name="Picture"/>
+                    <pic:cNvPr id="0" name="Picture" descr="s10_very_small_results_files/figure-docx/unnamed-chunk-7-5.png"/>
                     <pic:cNvPicPr>
-                      <a:picLocks noChangeArrowheads="1" noChangeAspect="1"/>
+                      <a:picLocks noChangeAspect="1" noChangeArrowheads="1"/>
                     </pic:cNvPicPr>
                   </pic:nvPicPr>
                   <pic:blipFill>
-                    <a:blip r:embed="rId26"/>
+                    <a:blip r:embed="rId11"/>
                     <a:stretch>
                       <a:fillRect/>
                     </a:stretch>
@@ -1780,7 +1818,7 @@
                   <pic:spPr bwMode="auto">
                     <a:xfrm>
                       <a:off x="0" y="0"/>
-                      <a:ext cx="5943600" cy="7924800"/>
+                      <a:ext cx="4572000" cy="6400800"/>
                     </a:xfrm>
                     <a:prstGeom prst="rect">
                       <a:avLst/>
@@ -1803,28 +1841,50 @@
       <w:pgSz w:w="12240" w:h="15840"/>
       <w:pgMar w:top="1440" w:right="1440" w:bottom="1440" w:left="1440" w:header="720" w:footer="720" w:gutter="0"/>
       <w:cols w:space="720"/>
+      <w:docGrid w:linePitch="326"/>
     </w:sectPr>
   </w:body>
 </w:document>
 </file>
 
-<file path=word/comments.xml><?xml version="1.0" encoding="utf-8"?>
-<w:comments xmlns:w="http://schemas.openxmlformats.org/wordprocessingml/2006/main" xmlns:m="http://schemas.openxmlformats.org/officeDocument/2006/math" xmlns:r="http://schemas.openxmlformats.org/officeDocument/2006/relationships" xmlns:o="urn:schemas-microsoft-com:office:office" xmlns:v="urn:schemas-microsoft-com:vml" xmlns:w10="urn:schemas-microsoft-com:office:word" xmlns:a="http://schemas.openxmlformats.org/drawingml/2006/main" xmlns:pic="http://schemas.openxmlformats.org/drawingml/2006/picture" xmlns:wp="http://schemas.openxmlformats.org/drawingml/2006/wordprocessingDrawing"/>
+<file path=word/endnotes.xml><?xml version="1.0" encoding="utf-8"?>
+<w:endnotes xmlns:wpc="http://schemas.microsoft.com/office/word/2010/wordprocessingCanvas" xmlns:cx="http://schemas.microsoft.com/office/drawing/2014/chartex" xmlns:cx1="http://schemas.microsoft.com/office/drawing/2015/9/8/chartex" xmlns:cx2="http://schemas.microsoft.com/office/drawing/2015/10/21/chartex" xmlns:cx3="http://schemas.microsoft.com/office/drawing/2016/5/9/chartex" xmlns:cx4="http://schemas.microsoft.com/office/drawing/2016/5/10/chartex" xmlns:cx5="http://schemas.microsoft.com/office/drawing/2016/5/11/chartex" xmlns:cx6="http://schemas.microsoft.com/office/drawing/2016/5/12/chartex" xmlns:cx7="http://schemas.microsoft.com/office/drawing/2016/5/13/chartex" xmlns:cx8="http://schemas.microsoft.com/office/drawing/2016/5/14/chartex" xmlns:mc="http://schemas.openxmlformats.org/markup-compatibility/2006" xmlns:aink="http://schemas.microsoft.com/office/drawing/2016/ink" xmlns:am3d="http://schemas.microsoft.com/office/drawing/2017/model3d" xmlns:o="urn:schemas-microsoft-com:office:office" xmlns:r="http://schemas.openxmlformats.org/officeDocument/2006/relationships" xmlns:m="http://schemas.openxmlformats.org/officeDocument/2006/math" xmlns:v="urn:schemas-microsoft-com:vml" xmlns:wp14="http://schemas.microsoft.com/office/word/2010/wordprocessingDrawing" xmlns:wp="http://schemas.openxmlformats.org/drawingml/2006/wordprocessingDrawing" xmlns:w10="urn:schemas-microsoft-com:office:word" xmlns:w="http://schemas.openxmlformats.org/wordprocessingml/2006/main" xmlns:w14="http://schemas.microsoft.com/office/word/2010/wordml" xmlns:w15="http://schemas.microsoft.com/office/word/2012/wordml" xmlns:w16cex="http://schemas.microsoft.com/office/word/2018/wordml/cex" xmlns:w16cid="http://schemas.microsoft.com/office/word/2016/wordml/cid" xmlns:w16="http://schemas.microsoft.com/office/word/2018/wordml" xmlns:w16se="http://schemas.microsoft.com/office/word/2015/wordml/symex" xmlns:wpg="http://schemas.microsoft.com/office/word/2010/wordprocessingGroup" xmlns:wpi="http://schemas.microsoft.com/office/word/2010/wordprocessingInk" xmlns:wne="http://schemas.microsoft.com/office/word/2006/wordml" xmlns:wps="http://schemas.microsoft.com/office/word/2010/wordprocessingShape" mc:Ignorable="w14 w15 w16se w16cid w16 w16cex wp14">
+  <w:endnote w:type="separator" w:id="-1">
+    <w:p>
+      <w:pPr>
+        <w:spacing w:after="0"/>
+      </w:pPr>
+      <w:r>
+        <w:separator/>
+      </w:r>
+    </w:p>
+  </w:endnote>
+  <w:endnote w:type="continuationSeparator" w:id="0">
+    <w:p>
+      <w:pPr>
+        <w:spacing w:after="0"/>
+      </w:pPr>
+      <w:r>
+        <w:continuationSeparator/>
+      </w:r>
+    </w:p>
+  </w:endnote>
+</w:endnotes>
 </file>
 
 <file path=word/footnotes.xml><?xml version="1.0" encoding="utf-8"?>
-<w:footnotes xmlns:w="http://schemas.openxmlformats.org/wordprocessingml/2006/main" xmlns:m="http://schemas.openxmlformats.org/officeDocument/2006/math" xmlns:r="http://schemas.openxmlformats.org/officeDocument/2006/relationships" xmlns:o="urn:schemas-microsoft-com:office:office" xmlns:v="urn:schemas-microsoft-com:vml" xmlns:w10="urn:schemas-microsoft-com:office:word" xmlns:a="http://schemas.openxmlformats.org/drawingml/2006/main" xmlns:pic="http://schemas.openxmlformats.org/drawingml/2006/picture" xmlns:wp="http://schemas.openxmlformats.org/drawingml/2006/wordprocessingDrawing">
+<w:footnotes xmlns:wpc="http://schemas.microsoft.com/office/word/2010/wordprocessingCanvas" xmlns:cx="http://schemas.microsoft.com/office/drawing/2014/chartex" xmlns:cx1="http://schemas.microsoft.com/office/drawing/2015/9/8/chartex" xmlns:cx2="http://schemas.microsoft.com/office/drawing/2015/10/21/chartex" xmlns:cx3="http://schemas.microsoft.com/office/drawing/2016/5/9/chartex" xmlns:cx4="http://schemas.microsoft.com/office/drawing/2016/5/10/chartex" xmlns:cx5="http://schemas.microsoft.com/office/drawing/2016/5/11/chartex" xmlns:cx6="http://schemas.microsoft.com/office/drawing/2016/5/12/chartex" xmlns:cx7="http://schemas.microsoft.com/office/drawing/2016/5/13/chartex" xmlns:cx8="http://schemas.microsoft.com/office/drawing/2016/5/14/chartex" xmlns:mc="http://schemas.openxmlformats.org/markup-compatibility/2006" xmlns:aink="http://schemas.microsoft.com/office/drawing/2016/ink" xmlns:am3d="http://schemas.microsoft.com/office/drawing/2017/model3d" xmlns:o="urn:schemas-microsoft-com:office:office" xmlns:r="http://schemas.openxmlformats.org/officeDocument/2006/relationships" xmlns:m="http://schemas.openxmlformats.org/officeDocument/2006/math" xmlns:v="urn:schemas-microsoft-com:vml" xmlns:wp14="http://schemas.microsoft.com/office/word/2010/wordprocessingDrawing" xmlns:wp="http://schemas.openxmlformats.org/drawingml/2006/wordprocessingDrawing" xmlns:w10="urn:schemas-microsoft-com:office:word" xmlns:w="http://schemas.openxmlformats.org/wordprocessingml/2006/main" xmlns:w14="http://schemas.microsoft.com/office/word/2010/wordml" xmlns:w15="http://schemas.microsoft.com/office/word/2012/wordml" xmlns:w16cex="http://schemas.microsoft.com/office/word/2018/wordml/cex" xmlns:w16cid="http://schemas.microsoft.com/office/word/2016/wordml/cid" xmlns:w16="http://schemas.microsoft.com/office/word/2018/wordml" xmlns:w16se="http://schemas.microsoft.com/office/word/2015/wordml/symex" xmlns:wpg="http://schemas.microsoft.com/office/word/2010/wordprocessingGroup" xmlns:wpi="http://schemas.microsoft.com/office/word/2010/wordprocessingInk" xmlns:wne="http://schemas.microsoft.com/office/word/2006/wordml" xmlns:wps="http://schemas.microsoft.com/office/word/2010/wordprocessingShape" mc:Ignorable="w14 w15 w16se w16cid w16 w16cex wp14">
+  <w:footnote w:type="separator" w:id="-1">
+    <w:p>
+      <w:r>
+        <w:separator/>
+      </w:r>
+    </w:p>
+  </w:footnote>
   <w:footnote w:type="continuationSeparator" w:id="0">
     <w:p>
       <w:r>
         <w:continuationSeparator/>
-      </w:r>
-    </w:p>
-  </w:footnote>
-  <w:footnote w:type="separator" w:id="-1">
-    <w:p>
-      <w:r>
-        <w:separator/>
       </w:r>
     </w:p>
   </w:footnote>
@@ -1836,7 +1896,7 @@
   <w:abstractNum w:abstractNumId="0" w15:restartNumberingAfterBreak="0">
     <w:nsid w:val="FFFFFF7C"/>
     <w:multiLevelType w:val="singleLevel"/>
-    <w:tmpl w:val="B376241C"/>
+    <w:tmpl w:val="4DE6FE10"/>
     <w:lvl w:ilvl="0">
       <w:start w:val="1"/>
       <w:numFmt w:val="decimal"/>
@@ -1853,7 +1913,7 @@
   <w:abstractNum w:abstractNumId="1" w15:restartNumberingAfterBreak="0">
     <w:nsid w:val="FFFFFF7D"/>
     <w:multiLevelType w:val="singleLevel"/>
-    <w:tmpl w:val="CEA07050"/>
+    <w:tmpl w:val="4C607A94"/>
     <w:lvl w:ilvl="0">
       <w:start w:val="1"/>
       <w:numFmt w:val="decimal"/>
@@ -1870,7 +1930,7 @@
   <w:abstractNum w:abstractNumId="2" w15:restartNumberingAfterBreak="0">
     <w:nsid w:val="FFFFFF7E"/>
     <w:multiLevelType w:val="singleLevel"/>
-    <w:tmpl w:val="43CE9418"/>
+    <w:tmpl w:val="0ECC0246"/>
     <w:lvl w:ilvl="0">
       <w:start w:val="1"/>
       <w:numFmt w:val="decimal"/>
@@ -1887,7 +1947,7 @@
   <w:abstractNum w:abstractNumId="3" w15:restartNumberingAfterBreak="0">
     <w:nsid w:val="FFFFFF7F"/>
     <w:multiLevelType w:val="singleLevel"/>
-    <w:tmpl w:val="C47C4C38"/>
+    <w:tmpl w:val="7AB84AA4"/>
     <w:lvl w:ilvl="0">
       <w:start w:val="1"/>
       <w:numFmt w:val="decimal"/>
@@ -1904,7 +1964,7 @@
   <w:abstractNum w:abstractNumId="4" w15:restartNumberingAfterBreak="0">
     <w:nsid w:val="FFFFFF80"/>
     <w:multiLevelType w:val="singleLevel"/>
-    <w:tmpl w:val="C276A2E8"/>
+    <w:tmpl w:val="E800DB00"/>
     <w:lvl w:ilvl="0">
       <w:start w:val="1"/>
       <w:numFmt w:val="bullet"/>
@@ -1924,7 +1984,7 @@
   <w:abstractNum w:abstractNumId="5" w15:restartNumberingAfterBreak="0">
     <w:nsid w:val="FFFFFF81"/>
     <w:multiLevelType w:val="singleLevel"/>
-    <w:tmpl w:val="45A2A308"/>
+    <w:tmpl w:val="1938E21E"/>
     <w:lvl w:ilvl="0">
       <w:start w:val="1"/>
       <w:numFmt w:val="bullet"/>
@@ -1944,7 +2004,7 @@
   <w:abstractNum w:abstractNumId="6" w15:restartNumberingAfterBreak="0">
     <w:nsid w:val="FFFFFF82"/>
     <w:multiLevelType w:val="singleLevel"/>
-    <w:tmpl w:val="FEC80DD6"/>
+    <w:tmpl w:val="16787888"/>
     <w:lvl w:ilvl="0">
       <w:start w:val="1"/>
       <w:numFmt w:val="bullet"/>
@@ -1964,7 +2024,7 @@
   <w:abstractNum w:abstractNumId="7" w15:restartNumberingAfterBreak="0">
     <w:nsid w:val="FFFFFF83"/>
     <w:multiLevelType w:val="singleLevel"/>
-    <w:tmpl w:val="4D2E4CDC"/>
+    <w:tmpl w:val="77F0B73C"/>
     <w:lvl w:ilvl="0">
       <w:start w:val="1"/>
       <w:numFmt w:val="bullet"/>
@@ -1984,7 +2044,7 @@
   <w:abstractNum w:abstractNumId="8" w15:restartNumberingAfterBreak="0">
     <w:nsid w:val="FFFFFF88"/>
     <w:multiLevelType w:val="singleLevel"/>
-    <w:tmpl w:val="8162048C"/>
+    <w:tmpl w:val="069277E4"/>
     <w:lvl w:ilvl="0">
       <w:start w:val="1"/>
       <w:numFmt w:val="decimal"/>
@@ -2001,7 +2061,7 @@
   <w:abstractNum w:abstractNumId="9" w15:restartNumberingAfterBreak="0">
     <w:nsid w:val="FFFFFF89"/>
     <w:multiLevelType w:val="singleLevel"/>
-    <w:tmpl w:val="20A82EF4"/>
+    <w:tmpl w:val="0F824B36"/>
     <w:lvl w:ilvl="0">
       <w:start w:val="1"/>
       <w:numFmt w:val="bullet"/>
@@ -2022,109 +2082,6 @@
     <w:nsid w:val="2C1AE401"/>
     <w:multiLevelType w:val="multilevel"/>
     <w:tmpl w:val="2AC89378"/>
-    <w:lvl w:ilvl="0">
-      <w:numFmt w:val="bullet"/>
-      <w:lvlText w:val=" "/>
-      <w:lvlJc w:val="left"/>
-      <w:pPr>
-        <w:tabs>
-          <w:tab w:val="num" w:pos="0"/>
-        </w:tabs>
-        <w:ind w:left="480" w:hanging="480"/>
-      </w:pPr>
-    </w:lvl>
-    <w:lvl w:ilvl="1">
-      <w:numFmt w:val="bullet"/>
-      <w:lvlText w:val=" "/>
-      <w:lvlJc w:val="left"/>
-      <w:pPr>
-        <w:tabs>
-          <w:tab w:val="num" w:pos="720"/>
-        </w:tabs>
-        <w:ind w:left="1200" w:hanging="480"/>
-      </w:pPr>
-    </w:lvl>
-    <w:lvl w:ilvl="2">
-      <w:numFmt w:val="bullet"/>
-      <w:lvlText w:val=" "/>
-      <w:lvlJc w:val="left"/>
-      <w:pPr>
-        <w:tabs>
-          <w:tab w:val="num" w:pos="1440"/>
-        </w:tabs>
-        <w:ind w:left="1920" w:hanging="480"/>
-      </w:pPr>
-    </w:lvl>
-    <w:lvl w:ilvl="3">
-      <w:numFmt w:val="bullet"/>
-      <w:lvlText w:val=" "/>
-      <w:lvlJc w:val="left"/>
-      <w:pPr>
-        <w:tabs>
-          <w:tab w:val="num" w:pos="2160"/>
-        </w:tabs>
-        <w:ind w:left="2640" w:hanging="480"/>
-      </w:pPr>
-    </w:lvl>
-    <w:lvl w:ilvl="4">
-      <w:numFmt w:val="bullet"/>
-      <w:lvlText w:val=" "/>
-      <w:lvlJc w:val="left"/>
-      <w:pPr>
-        <w:tabs>
-          <w:tab w:val="num" w:pos="2880"/>
-        </w:tabs>
-        <w:ind w:left="3360" w:hanging="480"/>
-      </w:pPr>
-    </w:lvl>
-    <w:lvl w:ilvl="5">
-      <w:numFmt w:val="bullet"/>
-      <w:lvlText w:val=" "/>
-      <w:lvlJc w:val="left"/>
-      <w:pPr>
-        <w:tabs>
-          <w:tab w:val="num" w:pos="3600"/>
-        </w:tabs>
-        <w:ind w:left="4080" w:hanging="480"/>
-      </w:pPr>
-    </w:lvl>
-    <w:lvl w:ilvl="6">
-      <w:numFmt w:val="bullet"/>
-      <w:lvlText w:val=" "/>
-      <w:lvlJc w:val="left"/>
-      <w:pPr>
-        <w:tabs>
-          <w:tab w:val="num" w:pos="4320"/>
-        </w:tabs>
-        <w:ind w:left="4800" w:hanging="480"/>
-      </w:pPr>
-    </w:lvl>
-    <w:lvl w:ilvl="7">
-      <w:numFmt w:val="bullet"/>
-      <w:lvlText w:val=" "/>
-      <w:lvlJc w:val="left"/>
-      <w:pPr>
-        <w:tabs>
-          <w:tab w:val="num" w:pos="5040"/>
-        </w:tabs>
-        <w:ind w:left="5520" w:hanging="480"/>
-      </w:pPr>
-    </w:lvl>
-    <w:lvl w:ilvl="8">
-      <w:numFmt w:val="bullet"/>
-      <w:lvlText w:val=" "/>
-      <w:lvlJc w:val="left"/>
-      <w:pPr>
-        <w:tabs>
-          <w:tab w:val="num" w:pos="5760"/>
-        </w:tabs>
-        <w:ind w:left="6240" w:hanging="480"/>
-      </w:pPr>
-    </w:lvl>
-  </w:abstractNum>
-  <w:abstractNum w:abstractNumId="990">
-    <w:nsid w:val="2c1ae401"/>
-    <w:multiLevelType w:val="multilevel"/>
     <w:lvl w:ilvl="0">
       <w:numFmt w:val="bullet"/>
       <w:lvlText w:val=" "/>
@@ -2258,8 +2215,8 @@
   <w:num w:numId="11">
     <w:abstractNumId w:val="9"/>
   </w:num>
-  <w:num w:numId="1000">
-    <w:abstractNumId w:val="990"/>
+  <w:num w:numId="12">
+    <w:abstractNumId w:val="10"/>
   </w:num>
 </w:numbering>
 </file>
@@ -3028,9 +2985,11 @@
     <w:name w:val="Verbatim Char"/>
     <w:basedOn w:val="CaptionChar"/>
     <w:link w:val="SourceCode"/>
-    <w:rPr>
-      <w:rFonts w:ascii="Consolas" w:hAnsi="Consolas"/>
-      <w:sz w:val="22"/>
+    <w:rsid w:val="00CD05A7"/>
+    <w:rPr>
+      <w:rFonts w:ascii="Calibri Light" w:hAnsi="Calibri Light" w:cs="Calibri Light"/>
+      <w:sz w:val="21"/>
+      <w:szCs w:val="21"/>
     </w:rPr>
   </w:style>
   <w:style w:type="character" w:styleId="FootnoteReference">
@@ -3066,21 +3025,23 @@
   </w:style>
   <w:style w:type="paragraph" w:customStyle="1" w:styleId="SourceCode">
     <w:name w:val="Source Code"/>
-    <w:basedOn w:val="Normal"/>
+    <w:basedOn w:val="BodyText"/>
     <w:link w:val="VerbatimChar"/>
-    <w:pPr>
-      <w:shd w:val="clear" w:color="auto" w:fill="F8F8F8"/>
-      <w:wordWrap w:val="0"/>
-    </w:pPr>
+    <w:rsid w:val="00CD05A7"/>
+    <w:rPr>
+      <w:rFonts w:cs="Calibri Light"/>
+      <w:szCs w:val="21"/>
+    </w:rPr>
   </w:style>
   <w:style w:type="character" w:customStyle="1" w:styleId="KeywordTok">
     <w:name w:val="KeywordTok"/>
     <w:basedOn w:val="VerbatimChar"/>
     <w:rPr>
-      <w:rFonts w:ascii="Consolas" w:hAnsi="Consolas"/>
+      <w:rFonts w:ascii="Consolas" w:hAnsi="Consolas" w:cs="Calibri Light"/>
       <w:b/>
       <w:color w:val="204A87"/>
       <w:sz w:val="22"/>
+      <w:szCs w:val="21"/>
       <w:shd w:val="clear" w:color="auto" w:fill="F8F8F8"/>
     </w:rPr>
   </w:style>
@@ -3088,9 +3049,10 @@
     <w:name w:val="DataTypeTok"/>
     <w:basedOn w:val="VerbatimChar"/>
     <w:rPr>
-      <w:rFonts w:ascii="Consolas" w:hAnsi="Consolas"/>
+      <w:rFonts w:ascii="Consolas" w:hAnsi="Consolas" w:cs="Calibri Light"/>
       <w:color w:val="204A87"/>
       <w:sz w:val="22"/>
+      <w:szCs w:val="21"/>
       <w:shd w:val="clear" w:color="auto" w:fill="F8F8F8"/>
     </w:rPr>
   </w:style>
@@ -3098,9 +3060,10 @@
     <w:name w:val="DecValTok"/>
     <w:basedOn w:val="VerbatimChar"/>
     <w:rPr>
-      <w:rFonts w:ascii="Consolas" w:hAnsi="Consolas"/>
+      <w:rFonts w:ascii="Consolas" w:hAnsi="Consolas" w:cs="Calibri Light"/>
       <w:color w:val="0000CF"/>
       <w:sz w:val="22"/>
+      <w:szCs w:val="21"/>
       <w:shd w:val="clear" w:color="auto" w:fill="F8F8F8"/>
     </w:rPr>
   </w:style>
@@ -3108,9 +3071,10 @@
     <w:name w:val="BaseNTok"/>
     <w:basedOn w:val="VerbatimChar"/>
     <w:rPr>
-      <w:rFonts w:ascii="Consolas" w:hAnsi="Consolas"/>
+      <w:rFonts w:ascii="Consolas" w:hAnsi="Consolas" w:cs="Calibri Light"/>
       <w:color w:val="0000CF"/>
       <w:sz w:val="22"/>
+      <w:szCs w:val="21"/>
       <w:shd w:val="clear" w:color="auto" w:fill="F8F8F8"/>
     </w:rPr>
   </w:style>
@@ -3118,9 +3082,10 @@
     <w:name w:val="FloatTok"/>
     <w:basedOn w:val="VerbatimChar"/>
     <w:rPr>
-      <w:rFonts w:ascii="Consolas" w:hAnsi="Consolas"/>
+      <w:rFonts w:ascii="Consolas" w:hAnsi="Consolas" w:cs="Calibri Light"/>
       <w:color w:val="0000CF"/>
       <w:sz w:val="22"/>
+      <w:szCs w:val="21"/>
       <w:shd w:val="clear" w:color="auto" w:fill="F8F8F8"/>
     </w:rPr>
   </w:style>
@@ -3128,9 +3093,10 @@
     <w:name w:val="ConstantTok"/>
     <w:basedOn w:val="VerbatimChar"/>
     <w:rPr>
-      <w:rFonts w:ascii="Consolas" w:hAnsi="Consolas"/>
+      <w:rFonts w:ascii="Consolas" w:hAnsi="Consolas" w:cs="Calibri Light"/>
       <w:color w:val="000000"/>
       <w:sz w:val="22"/>
+      <w:szCs w:val="21"/>
       <w:shd w:val="clear" w:color="auto" w:fill="F8F8F8"/>
     </w:rPr>
   </w:style>
@@ -3138,9 +3104,10 @@
     <w:name w:val="CharTok"/>
     <w:basedOn w:val="VerbatimChar"/>
     <w:rPr>
-      <w:rFonts w:ascii="Consolas" w:hAnsi="Consolas"/>
+      <w:rFonts w:ascii="Consolas" w:hAnsi="Consolas" w:cs="Calibri Light"/>
       <w:color w:val="4E9A06"/>
       <w:sz w:val="22"/>
+      <w:szCs w:val="21"/>
       <w:shd w:val="clear" w:color="auto" w:fill="F8F8F8"/>
     </w:rPr>
   </w:style>
@@ -3148,9 +3115,10 @@
     <w:name w:val="SpecialCharTok"/>
     <w:basedOn w:val="VerbatimChar"/>
     <w:rPr>
-      <w:rFonts w:ascii="Consolas" w:hAnsi="Consolas"/>
+      <w:rFonts w:ascii="Consolas" w:hAnsi="Consolas" w:cs="Calibri Light"/>
       <w:color w:val="000000"/>
       <w:sz w:val="22"/>
+      <w:szCs w:val="21"/>
       <w:shd w:val="clear" w:color="auto" w:fill="F8F8F8"/>
     </w:rPr>
   </w:style>
@@ -3158,9 +3126,10 @@
     <w:name w:val="StringTok"/>
     <w:basedOn w:val="VerbatimChar"/>
     <w:rPr>
-      <w:rFonts w:ascii="Consolas" w:hAnsi="Consolas"/>
+      <w:rFonts w:ascii="Consolas" w:hAnsi="Consolas" w:cs="Calibri Light"/>
       <w:color w:val="4E9A06"/>
       <w:sz w:val="22"/>
+      <w:szCs w:val="21"/>
       <w:shd w:val="clear" w:color="auto" w:fill="F8F8F8"/>
     </w:rPr>
   </w:style>
@@ -3168,9 +3137,10 @@
     <w:name w:val="VerbatimStringTok"/>
     <w:basedOn w:val="VerbatimChar"/>
     <w:rPr>
-      <w:rFonts w:ascii="Consolas" w:hAnsi="Consolas"/>
+      <w:rFonts w:ascii="Consolas" w:hAnsi="Consolas" w:cs="Calibri Light"/>
       <w:color w:val="4E9A06"/>
       <w:sz w:val="22"/>
+      <w:szCs w:val="21"/>
       <w:shd w:val="clear" w:color="auto" w:fill="F8F8F8"/>
     </w:rPr>
   </w:style>
@@ -3178,9 +3148,10 @@
     <w:name w:val="SpecialStringTok"/>
     <w:basedOn w:val="VerbatimChar"/>
     <w:rPr>
-      <w:rFonts w:ascii="Consolas" w:hAnsi="Consolas"/>
+      <w:rFonts w:ascii="Consolas" w:hAnsi="Consolas" w:cs="Calibri Light"/>
       <w:color w:val="4E9A06"/>
       <w:sz w:val="22"/>
+      <w:szCs w:val="21"/>
       <w:shd w:val="clear" w:color="auto" w:fill="F8F8F8"/>
     </w:rPr>
   </w:style>
@@ -3188,8 +3159,9 @@
     <w:name w:val="ImportTok"/>
     <w:basedOn w:val="VerbatimChar"/>
     <w:rPr>
-      <w:rFonts w:ascii="Consolas" w:hAnsi="Consolas"/>
+      <w:rFonts w:ascii="Consolas" w:hAnsi="Consolas" w:cs="Calibri Light"/>
       <w:sz w:val="22"/>
+      <w:szCs w:val="21"/>
       <w:shd w:val="clear" w:color="auto" w:fill="F8F8F8"/>
     </w:rPr>
   </w:style>
@@ -3197,10 +3169,11 @@
     <w:name w:val="CommentTok"/>
     <w:basedOn w:val="VerbatimChar"/>
     <w:rPr>
-      <w:rFonts w:ascii="Consolas" w:hAnsi="Consolas"/>
+      <w:rFonts w:ascii="Consolas" w:hAnsi="Consolas" w:cs="Calibri Light"/>
       <w:i/>
       <w:color w:val="8F5902"/>
       <w:sz w:val="22"/>
+      <w:szCs w:val="21"/>
       <w:shd w:val="clear" w:color="auto" w:fill="F8F8F8"/>
     </w:rPr>
   </w:style>
@@ -3208,11 +3181,12 @@
     <w:name w:val="DocumentationTok"/>
     <w:basedOn w:val="VerbatimChar"/>
     <w:rPr>
-      <w:rFonts w:ascii="Consolas" w:hAnsi="Consolas"/>
+      <w:rFonts w:ascii="Consolas" w:hAnsi="Consolas" w:cs="Calibri Light"/>
       <w:b/>
       <w:i/>
       <w:color w:val="8F5902"/>
       <w:sz w:val="22"/>
+      <w:szCs w:val="21"/>
       <w:shd w:val="clear" w:color="auto" w:fill="F8F8F8"/>
     </w:rPr>
   </w:style>
@@ -3220,11 +3194,12 @@
     <w:name w:val="AnnotationTok"/>
     <w:basedOn w:val="VerbatimChar"/>
     <w:rPr>
-      <w:rFonts w:ascii="Consolas" w:hAnsi="Consolas"/>
+      <w:rFonts w:ascii="Consolas" w:hAnsi="Consolas" w:cs="Calibri Light"/>
       <w:b/>
       <w:i/>
       <w:color w:val="8F5902"/>
       <w:sz w:val="22"/>
+      <w:szCs w:val="21"/>
       <w:shd w:val="clear" w:color="auto" w:fill="F8F8F8"/>
     </w:rPr>
   </w:style>
@@ -3232,11 +3207,12 @@
     <w:name w:val="CommentVarTok"/>
     <w:basedOn w:val="VerbatimChar"/>
     <w:rPr>
-      <w:rFonts w:ascii="Consolas" w:hAnsi="Consolas"/>
+      <w:rFonts w:ascii="Consolas" w:hAnsi="Consolas" w:cs="Calibri Light"/>
       <w:b/>
       <w:i/>
       <w:color w:val="8F5902"/>
       <w:sz w:val="22"/>
+      <w:szCs w:val="21"/>
       <w:shd w:val="clear" w:color="auto" w:fill="F8F8F8"/>
     </w:rPr>
   </w:style>
@@ -3244,9 +3220,10 @@
     <w:name w:val="OtherTok"/>
     <w:basedOn w:val="VerbatimChar"/>
     <w:rPr>
-      <w:rFonts w:ascii="Consolas" w:hAnsi="Consolas"/>
+      <w:rFonts w:ascii="Consolas" w:hAnsi="Consolas" w:cs="Calibri Light"/>
       <w:color w:val="8F5902"/>
       <w:sz w:val="22"/>
+      <w:szCs w:val="21"/>
       <w:shd w:val="clear" w:color="auto" w:fill="F8F8F8"/>
     </w:rPr>
   </w:style>
@@ -3254,9 +3231,10 @@
     <w:name w:val="FunctionTok"/>
     <w:basedOn w:val="VerbatimChar"/>
     <w:rPr>
-      <w:rFonts w:ascii="Consolas" w:hAnsi="Consolas"/>
+      <w:rFonts w:ascii="Consolas" w:hAnsi="Consolas" w:cs="Calibri Light"/>
       <w:color w:val="000000"/>
       <w:sz w:val="22"/>
+      <w:szCs w:val="21"/>
       <w:shd w:val="clear" w:color="auto" w:fill="F8F8F8"/>
     </w:rPr>
   </w:style>
@@ -3264,9 +3242,10 @@
     <w:name w:val="VariableTok"/>
     <w:basedOn w:val="VerbatimChar"/>
     <w:rPr>
-      <w:rFonts w:ascii="Consolas" w:hAnsi="Consolas"/>
+      <w:rFonts w:ascii="Consolas" w:hAnsi="Consolas" w:cs="Calibri Light"/>
       <w:color w:val="000000"/>
       <w:sz w:val="22"/>
+      <w:szCs w:val="21"/>
       <w:shd w:val="clear" w:color="auto" w:fill="F8F8F8"/>
     </w:rPr>
   </w:style>
@@ -3274,10 +3253,11 @@
     <w:name w:val="ControlFlowTok"/>
     <w:basedOn w:val="VerbatimChar"/>
     <w:rPr>
-      <w:rFonts w:ascii="Consolas" w:hAnsi="Consolas"/>
+      <w:rFonts w:ascii="Consolas" w:hAnsi="Consolas" w:cs="Calibri Light"/>
       <w:b/>
       <w:color w:val="204A87"/>
       <w:sz w:val="22"/>
+      <w:szCs w:val="21"/>
       <w:shd w:val="clear" w:color="auto" w:fill="F8F8F8"/>
     </w:rPr>
   </w:style>
@@ -3285,10 +3265,11 @@
     <w:name w:val="OperatorTok"/>
     <w:basedOn w:val="VerbatimChar"/>
     <w:rPr>
-      <w:rFonts w:ascii="Consolas" w:hAnsi="Consolas"/>
+      <w:rFonts w:ascii="Consolas" w:hAnsi="Consolas" w:cs="Calibri Light"/>
       <w:b/>
       <w:color w:val="CE5C00"/>
       <w:sz w:val="22"/>
+      <w:szCs w:val="21"/>
       <w:shd w:val="clear" w:color="auto" w:fill="F8F8F8"/>
     </w:rPr>
   </w:style>
@@ -3296,8 +3277,9 @@
     <w:name w:val="BuiltInTok"/>
     <w:basedOn w:val="VerbatimChar"/>
     <w:rPr>
-      <w:rFonts w:ascii="Consolas" w:hAnsi="Consolas"/>
+      <w:rFonts w:ascii="Consolas" w:hAnsi="Consolas" w:cs="Calibri Light"/>
       <w:sz w:val="22"/>
+      <w:szCs w:val="21"/>
       <w:shd w:val="clear" w:color="auto" w:fill="F8F8F8"/>
     </w:rPr>
   </w:style>
@@ -3305,8 +3287,9 @@
     <w:name w:val="ExtensionTok"/>
     <w:basedOn w:val="VerbatimChar"/>
     <w:rPr>
-      <w:rFonts w:ascii="Consolas" w:hAnsi="Consolas"/>
+      <w:rFonts w:ascii="Consolas" w:hAnsi="Consolas" w:cs="Calibri Light"/>
       <w:sz w:val="22"/>
+      <w:szCs w:val="21"/>
       <w:shd w:val="clear" w:color="auto" w:fill="F8F8F8"/>
     </w:rPr>
   </w:style>
@@ -3314,10 +3297,11 @@
     <w:name w:val="PreprocessorTok"/>
     <w:basedOn w:val="VerbatimChar"/>
     <w:rPr>
-      <w:rFonts w:ascii="Consolas" w:hAnsi="Consolas"/>
+      <w:rFonts w:ascii="Consolas" w:hAnsi="Consolas" w:cs="Calibri Light"/>
       <w:i/>
       <w:color w:val="8F5902"/>
       <w:sz w:val="22"/>
+      <w:szCs w:val="21"/>
       <w:shd w:val="clear" w:color="auto" w:fill="F8F8F8"/>
     </w:rPr>
   </w:style>
@@ -3325,9 +3309,10 @@
     <w:name w:val="AttributeTok"/>
     <w:basedOn w:val="VerbatimChar"/>
     <w:rPr>
-      <w:rFonts w:ascii="Consolas" w:hAnsi="Consolas"/>
+      <w:rFonts w:ascii="Consolas" w:hAnsi="Consolas" w:cs="Calibri Light"/>
       <w:color w:val="C4A000"/>
       <w:sz w:val="22"/>
+      <w:szCs w:val="21"/>
       <w:shd w:val="clear" w:color="auto" w:fill="F8F8F8"/>
     </w:rPr>
   </w:style>
@@ -3335,8 +3320,9 @@
     <w:name w:val="RegionMarkerTok"/>
     <w:basedOn w:val="VerbatimChar"/>
     <w:rPr>
-      <w:rFonts w:ascii="Consolas" w:hAnsi="Consolas"/>
+      <w:rFonts w:ascii="Consolas" w:hAnsi="Consolas" w:cs="Calibri Light"/>
       <w:sz w:val="22"/>
+      <w:szCs w:val="21"/>
       <w:shd w:val="clear" w:color="auto" w:fill="F8F8F8"/>
     </w:rPr>
   </w:style>
@@ -3344,11 +3330,12 @@
     <w:name w:val="InformationTok"/>
     <w:basedOn w:val="VerbatimChar"/>
     <w:rPr>
-      <w:rFonts w:ascii="Consolas" w:hAnsi="Consolas"/>
+      <w:rFonts w:ascii="Consolas" w:hAnsi="Consolas" w:cs="Calibri Light"/>
       <w:b/>
       <w:i/>
       <w:color w:val="8F5902"/>
       <w:sz w:val="22"/>
+      <w:szCs w:val="21"/>
       <w:shd w:val="clear" w:color="auto" w:fill="F8F8F8"/>
     </w:rPr>
   </w:style>
@@ -3356,11 +3343,12 @@
     <w:name w:val="WarningTok"/>
     <w:basedOn w:val="VerbatimChar"/>
     <w:rPr>
-      <w:rFonts w:ascii="Consolas" w:hAnsi="Consolas"/>
+      <w:rFonts w:ascii="Consolas" w:hAnsi="Consolas" w:cs="Calibri Light"/>
       <w:b/>
       <w:i/>
       <w:color w:val="8F5902"/>
       <w:sz w:val="22"/>
+      <w:szCs w:val="21"/>
       <w:shd w:val="clear" w:color="auto" w:fill="F8F8F8"/>
     </w:rPr>
   </w:style>
@@ -3368,9 +3356,10 @@
     <w:name w:val="AlertTok"/>
     <w:basedOn w:val="VerbatimChar"/>
     <w:rPr>
-      <w:rFonts w:ascii="Consolas" w:hAnsi="Consolas"/>
+      <w:rFonts w:ascii="Consolas" w:hAnsi="Consolas" w:cs="Calibri Light"/>
       <w:color w:val="EF2929"/>
       <w:sz w:val="22"/>
+      <w:szCs w:val="21"/>
       <w:shd w:val="clear" w:color="auto" w:fill="F8F8F8"/>
     </w:rPr>
   </w:style>
@@ -3378,10 +3367,11 @@
     <w:name w:val="ErrorTok"/>
     <w:basedOn w:val="VerbatimChar"/>
     <w:rPr>
-      <w:rFonts w:ascii="Consolas" w:hAnsi="Consolas"/>
+      <w:rFonts w:ascii="Consolas" w:hAnsi="Consolas" w:cs="Calibri Light"/>
       <w:b/>
       <w:color w:val="A40000"/>
       <w:sz w:val="22"/>
+      <w:szCs w:val="21"/>
       <w:shd w:val="clear" w:color="auto" w:fill="F8F8F8"/>
     </w:rPr>
   </w:style>
@@ -3389,8 +3379,9 @@
     <w:name w:val="NormalTok"/>
     <w:basedOn w:val="VerbatimChar"/>
     <w:rPr>
-      <w:rFonts w:ascii="Consolas" w:hAnsi="Consolas"/>
+      <w:rFonts w:ascii="Consolas" w:hAnsi="Consolas" w:cs="Calibri Light"/>
       <w:sz w:val="22"/>
+      <w:szCs w:val="21"/>
       <w:shd w:val="clear" w:color="auto" w:fill="F8F8F8"/>
     </w:rPr>
   </w:style>
@@ -3403,6 +3394,46 @@
       <w:rFonts w:ascii="Calibri Light" w:hAnsi="Calibri Light"/>
       <w:sz w:val="21"/>
     </w:rPr>
+  </w:style>
+  <w:style w:type="paragraph" w:styleId="Header">
+    <w:name w:val="header"/>
+    <w:basedOn w:val="Normal"/>
+    <w:link w:val="HeaderChar"/>
+    <w:unhideWhenUsed/>
+    <w:rsid w:val="00105CA5"/>
+    <w:pPr>
+      <w:tabs>
+        <w:tab w:val="center" w:pos="4680"/>
+        <w:tab w:val="right" w:pos="9360"/>
+      </w:tabs>
+      <w:spacing w:after="0"/>
+    </w:pPr>
+  </w:style>
+  <w:style w:type="character" w:customStyle="1" w:styleId="HeaderChar">
+    <w:name w:val="Header Char"/>
+    <w:basedOn w:val="DefaultParagraphFont"/>
+    <w:link w:val="Header"/>
+    <w:rsid w:val="00105CA5"/>
+  </w:style>
+  <w:style w:type="paragraph" w:styleId="Footer">
+    <w:name w:val="footer"/>
+    <w:basedOn w:val="Normal"/>
+    <w:link w:val="FooterChar"/>
+    <w:unhideWhenUsed/>
+    <w:rsid w:val="00105CA5"/>
+    <w:pPr>
+      <w:tabs>
+        <w:tab w:val="center" w:pos="4680"/>
+        <w:tab w:val="right" w:pos="9360"/>
+      </w:tabs>
+      <w:spacing w:after="0"/>
+    </w:pPr>
+  </w:style>
+  <w:style w:type="character" w:customStyle="1" w:styleId="FooterChar">
+    <w:name w:val="Footer Char"/>
+    <w:basedOn w:val="DefaultParagraphFont"/>
+    <w:link w:val="Footer"/>
+    <w:rsid w:val="00105CA5"/>
   </w:style>
 </w:styles>
 </file>

</xml_diff>